<commit_message>
Criação de gráfico boxplot para RQ02
</commit_message>
<xml_diff>
--- a/Documentos/Análise de Repositórios Populares no GitHub.docx
+++ b/Documentos/Análise de Repositórios Populares no GitHub.docx
@@ -270,6 +270,7 @@
         </w:rPr>
         <w:t xml:space="preserve"> Espera-se uma mediana de 200-300 </w:t>
       </w:r>
+      <w:proofErr w:type="spellStart"/>
       <w:r>
         <w:rPr>
           <w:rFonts w:ascii="Times New Roman" w:eastAsia="Times New Roman" w:hAnsi="Times New Roman" w:cs="Times New Roman"/>
@@ -281,8 +282,37 @@
           <w:lang w:eastAsia="pt-BR"/>
           <w14:ligatures w14:val="none"/>
         </w:rPr>
-        <w:t>Pull Requests</w:t>
-      </w:r>
+        <w:t>Pull</w:t>
+      </w:r>
+      <w:proofErr w:type="spellEnd"/>
+      <w:r>
+        <w:rPr>
+          <w:rFonts w:ascii="Times New Roman" w:eastAsia="Times New Roman" w:hAnsi="Times New Roman" w:cs="Times New Roman"/>
+          <w:i/>
+          <w:iCs/>
+          <w:kern w:val="0"/>
+          <w:sz w:val="24"/>
+          <w:szCs w:val="24"/>
+          <w:lang w:eastAsia="pt-BR"/>
+          <w14:ligatures w14:val="none"/>
+        </w:rPr>
+        <w:t xml:space="preserve"> </w:t>
+      </w:r>
+      <w:proofErr w:type="spellStart"/>
+      <w:r>
+        <w:rPr>
+          <w:rFonts w:ascii="Times New Roman" w:eastAsia="Times New Roman" w:hAnsi="Times New Roman" w:cs="Times New Roman"/>
+          <w:i/>
+          <w:iCs/>
+          <w:kern w:val="0"/>
+          <w:sz w:val="24"/>
+          <w:szCs w:val="24"/>
+          <w:lang w:eastAsia="pt-BR"/>
+          <w14:ligatures w14:val="none"/>
+        </w:rPr>
+        <w:t>Requests</w:t>
+      </w:r>
+      <w:proofErr w:type="spellEnd"/>
       <w:r>
         <w:rPr>
           <w:rFonts w:ascii="Times New Roman" w:eastAsia="Times New Roman" w:hAnsi="Times New Roman" w:cs="Times New Roman"/>
@@ -294,6 +324,7 @@
         </w:rPr>
         <w:t xml:space="preserve"> (</w:t>
       </w:r>
+      <w:proofErr w:type="spellStart"/>
       <w:r>
         <w:rPr>
           <w:rFonts w:ascii="Times New Roman" w:eastAsia="Times New Roman" w:hAnsi="Times New Roman" w:cs="Times New Roman"/>
@@ -305,6 +336,7 @@
         </w:rPr>
         <w:t>PRs</w:t>
       </w:r>
+      <w:proofErr w:type="spellEnd"/>
       <w:r>
         <w:rPr>
           <w:rFonts w:ascii="Times New Roman" w:eastAsia="Times New Roman" w:hAnsi="Times New Roman" w:cs="Times New Roman"/>
@@ -407,7 +439,51 @@
           <w:lang w:eastAsia="pt-BR"/>
           <w14:ligatures w14:val="none"/>
         </w:rPr>
-        <w:t>Projetos populares devem ter lançamentos moderados (20-30 releases), priorizando estabilidade sobre atualizações frequentes.</w:t>
+        <w:t>Projetos populares devem ter lançamentos moderados (</w:t>
+      </w:r>
+      <w:r>
+        <w:rPr>
+          <w:rFonts w:ascii="Times New Roman" w:eastAsia="Times New Roman" w:hAnsi="Times New Roman" w:cs="Times New Roman"/>
+          <w:kern w:val="0"/>
+          <w:sz w:val="24"/>
+          <w:szCs w:val="24"/>
+          <w:lang w:eastAsia="pt-BR"/>
+          <w14:ligatures w14:val="none"/>
+        </w:rPr>
+        <w:t>1</w:t>
+      </w:r>
+      <w:r>
+        <w:rPr>
+          <w:rFonts w:ascii="Times New Roman" w:eastAsia="Times New Roman" w:hAnsi="Times New Roman" w:cs="Times New Roman"/>
+          <w:kern w:val="0"/>
+          <w:sz w:val="24"/>
+          <w:szCs w:val="24"/>
+          <w:lang w:eastAsia="pt-BR"/>
+          <w14:ligatures w14:val="none"/>
+        </w:rPr>
+        <w:t>0-</w:t>
+      </w:r>
+      <w:r>
+        <w:rPr>
+          <w:rFonts w:ascii="Times New Roman" w:eastAsia="Times New Roman" w:hAnsi="Times New Roman" w:cs="Times New Roman"/>
+          <w:kern w:val="0"/>
+          <w:sz w:val="24"/>
+          <w:szCs w:val="24"/>
+          <w:lang w:eastAsia="pt-BR"/>
+          <w14:ligatures w14:val="none"/>
+        </w:rPr>
+        <w:t>2</w:t>
+      </w:r>
+      <w:r>
+        <w:rPr>
+          <w:rFonts w:ascii="Times New Roman" w:eastAsia="Times New Roman" w:hAnsi="Times New Roman" w:cs="Times New Roman"/>
+          <w:kern w:val="0"/>
+          <w:sz w:val="24"/>
+          <w:szCs w:val="24"/>
+          <w:lang w:eastAsia="pt-BR"/>
+          <w14:ligatures w14:val="none"/>
+        </w:rPr>
+        <w:t>0 releases), priorizando estabilidade sobre atualizações frequentes.</w:t>
       </w:r>
     </w:p>
     <w:p>
@@ -483,7 +559,55 @@
           <w:lang w:eastAsia="pt-BR"/>
           <w14:ligatures w14:val="none"/>
         </w:rPr>
-        <w:t xml:space="preserve"> JavaScript e TypeScript devem dominar, dado o crescimento do desenvolvimento web.</w:t>
+        <w:t xml:space="preserve"> </w:t>
+      </w:r>
+      <w:proofErr w:type="spellStart"/>
+      <w:r>
+        <w:rPr>
+          <w:rFonts w:ascii="Times New Roman" w:eastAsia="Times New Roman" w:hAnsi="Times New Roman" w:cs="Times New Roman"/>
+          <w:kern w:val="0"/>
+          <w:sz w:val="24"/>
+          <w:szCs w:val="24"/>
+          <w:lang w:eastAsia="pt-BR"/>
+          <w14:ligatures w14:val="none"/>
+        </w:rPr>
+        <w:t>JavaScript</w:t>
+      </w:r>
+      <w:proofErr w:type="spellEnd"/>
+      <w:r>
+        <w:rPr>
+          <w:rFonts w:ascii="Times New Roman" w:eastAsia="Times New Roman" w:hAnsi="Times New Roman" w:cs="Times New Roman"/>
+          <w:kern w:val="0"/>
+          <w:sz w:val="24"/>
+          <w:szCs w:val="24"/>
+          <w:lang w:eastAsia="pt-BR"/>
+          <w14:ligatures w14:val="none"/>
+        </w:rPr>
+        <w:t xml:space="preserve"> e </w:t>
+      </w:r>
+      <w:proofErr w:type="spellStart"/>
+      <w:r>
+        <w:rPr>
+          <w:rFonts w:ascii="Times New Roman" w:eastAsia="Times New Roman" w:hAnsi="Times New Roman" w:cs="Times New Roman"/>
+          <w:kern w:val="0"/>
+          <w:sz w:val="24"/>
+          <w:szCs w:val="24"/>
+          <w:lang w:eastAsia="pt-BR"/>
+          <w14:ligatures w14:val="none"/>
+        </w:rPr>
+        <w:t>TypeScript</w:t>
+      </w:r>
+      <w:proofErr w:type="spellEnd"/>
+      <w:r>
+        <w:rPr>
+          <w:rFonts w:ascii="Times New Roman" w:eastAsia="Times New Roman" w:hAnsi="Times New Roman" w:cs="Times New Roman"/>
+          <w:kern w:val="0"/>
+          <w:sz w:val="24"/>
+          <w:szCs w:val="24"/>
+          <w:lang w:eastAsia="pt-BR"/>
+          <w14:ligatures w14:val="none"/>
+        </w:rPr>
+        <w:t xml:space="preserve"> devem dominar, dado o crescimento do desenvolvimento web.</w:t>
       </w:r>
     </w:p>
     <w:p>
@@ -510,7 +634,35 @@
           <w:lang w:eastAsia="pt-BR"/>
           <w14:ligatures w14:val="none"/>
         </w:rPr>
-        <w:t>H6 (Issues):</w:t>
+        <w:t>H6 (</w:t>
+      </w:r>
+      <w:proofErr w:type="spellStart"/>
+      <w:r>
+        <w:rPr>
+          <w:rFonts w:ascii="Times New Roman" w:eastAsia="Times New Roman" w:hAnsi="Times New Roman" w:cs="Times New Roman"/>
+          <w:b/>
+          <w:bCs/>
+          <w:kern w:val="0"/>
+          <w:sz w:val="24"/>
+          <w:szCs w:val="24"/>
+          <w:lang w:eastAsia="pt-BR"/>
+          <w14:ligatures w14:val="none"/>
+        </w:rPr>
+        <w:t>Issues</w:t>
+      </w:r>
+      <w:proofErr w:type="spellEnd"/>
+      <w:r>
+        <w:rPr>
+          <w:rFonts w:ascii="Times New Roman" w:eastAsia="Times New Roman" w:hAnsi="Times New Roman" w:cs="Times New Roman"/>
+          <w:b/>
+          <w:bCs/>
+          <w:kern w:val="0"/>
+          <w:sz w:val="24"/>
+          <w:szCs w:val="24"/>
+          <w:lang w:eastAsia="pt-BR"/>
+          <w14:ligatures w14:val="none"/>
+        </w:rPr>
+        <w:t>):</w:t>
       </w:r>
       <w:r>
         <w:rPr>
@@ -543,7 +695,31 @@
           <w:lang w:eastAsia="pt-BR"/>
           <w14:ligatures w14:val="none"/>
         </w:rPr>
-        <w:t>Taxa de resolução de issues deve ser moderada (60-70%), balanceando velocidade e qualidade.</w:t>
+        <w:t xml:space="preserve">Taxa de resolução de </w:t>
+      </w:r>
+      <w:proofErr w:type="spellStart"/>
+      <w:r>
+        <w:rPr>
+          <w:rFonts w:ascii="Times New Roman" w:eastAsia="Times New Roman" w:hAnsi="Times New Roman" w:cs="Times New Roman"/>
+          <w:kern w:val="0"/>
+          <w:sz w:val="24"/>
+          <w:szCs w:val="24"/>
+          <w:lang w:eastAsia="pt-BR"/>
+          <w14:ligatures w14:val="none"/>
+        </w:rPr>
+        <w:t>issues</w:t>
+      </w:r>
+      <w:proofErr w:type="spellEnd"/>
+      <w:r>
+        <w:rPr>
+          <w:rFonts w:ascii="Times New Roman" w:eastAsia="Times New Roman" w:hAnsi="Times New Roman" w:cs="Times New Roman"/>
+          <w:kern w:val="0"/>
+          <w:sz w:val="24"/>
+          <w:szCs w:val="24"/>
+          <w:lang w:eastAsia="pt-BR"/>
+          <w14:ligatures w14:val="none"/>
+        </w:rPr>
+        <w:t xml:space="preserve"> deve ser moderada (60-70%), balanceando velocidade e qualidade.</w:t>
       </w:r>
     </w:p>
     <w:p>
@@ -632,7 +808,31 @@
           <w:lang w:eastAsia="pt-BR"/>
           <w14:ligatures w14:val="none"/>
         </w:rPr>
-        <w:t>Utilização da API GraphQL do GitHub</w:t>
+        <w:t xml:space="preserve">Utilização da API </w:t>
+      </w:r>
+      <w:proofErr w:type="spellStart"/>
+      <w:r>
+        <w:rPr>
+          <w:rFonts w:ascii="Times New Roman" w:eastAsia="Times New Roman" w:hAnsi="Times New Roman" w:cs="Times New Roman"/>
+          <w:kern w:val="0"/>
+          <w:sz w:val="24"/>
+          <w:szCs w:val="24"/>
+          <w:lang w:eastAsia="pt-BR"/>
+          <w14:ligatures w14:val="none"/>
+        </w:rPr>
+        <w:t>GraphQL</w:t>
+      </w:r>
+      <w:proofErr w:type="spellEnd"/>
+      <w:r>
+        <w:rPr>
+          <w:rFonts w:ascii="Times New Roman" w:eastAsia="Times New Roman" w:hAnsi="Times New Roman" w:cs="Times New Roman"/>
+          <w:kern w:val="0"/>
+          <w:sz w:val="24"/>
+          <w:szCs w:val="24"/>
+          <w:lang w:eastAsia="pt-BR"/>
+          <w14:ligatures w14:val="none"/>
+        </w:rPr>
+        <w:t xml:space="preserve"> do GitHub</w:t>
       </w:r>
     </w:p>
     <w:p>
@@ -744,8 +944,45 @@
           <w:lang w:eastAsia="pt-BR"/>
           <w14:ligatures w14:val="none"/>
         </w:rPr>
-        <w:t>Número de PRs merged</w:t>
-      </w:r>
+        <w:t xml:space="preserve">Número de </w:t>
+      </w:r>
+      <w:proofErr w:type="spellStart"/>
+      <w:r>
+        <w:rPr>
+          <w:rFonts w:ascii="Times New Roman" w:eastAsia="Times New Roman" w:hAnsi="Times New Roman" w:cs="Times New Roman"/>
+          <w:kern w:val="0"/>
+          <w:sz w:val="24"/>
+          <w:szCs w:val="24"/>
+          <w:lang w:eastAsia="pt-BR"/>
+          <w14:ligatures w14:val="none"/>
+        </w:rPr>
+        <w:t>PRs</w:t>
+      </w:r>
+      <w:proofErr w:type="spellEnd"/>
+      <w:r>
+        <w:rPr>
+          <w:rFonts w:ascii="Times New Roman" w:eastAsia="Times New Roman" w:hAnsi="Times New Roman" w:cs="Times New Roman"/>
+          <w:kern w:val="0"/>
+          <w:sz w:val="24"/>
+          <w:szCs w:val="24"/>
+          <w:lang w:eastAsia="pt-BR"/>
+          <w14:ligatures w14:val="none"/>
+        </w:rPr>
+        <w:t xml:space="preserve"> </w:t>
+      </w:r>
+      <w:proofErr w:type="spellStart"/>
+      <w:r>
+        <w:rPr>
+          <w:rFonts w:ascii="Times New Roman" w:eastAsia="Times New Roman" w:hAnsi="Times New Roman" w:cs="Times New Roman"/>
+          <w:kern w:val="0"/>
+          <w:sz w:val="24"/>
+          <w:szCs w:val="24"/>
+          <w:lang w:eastAsia="pt-BR"/>
+          <w14:ligatures w14:val="none"/>
+        </w:rPr>
+        <w:t>merged</w:t>
+      </w:r>
+      <w:proofErr w:type="spellEnd"/>
     </w:p>
     <w:p>
       <w:pPr>
@@ -847,16 +1084,29 @@
           <w14:ligatures w14:val="none"/>
         </w:rPr>
       </w:pPr>
-      <w:r>
-        <w:rPr>
-          <w:rFonts w:ascii="Times New Roman" w:eastAsia="Times New Roman" w:hAnsi="Times New Roman" w:cs="Times New Roman"/>
-          <w:kern w:val="0"/>
-          <w:sz w:val="24"/>
-          <w:szCs w:val="24"/>
-          <w:lang w:eastAsia="pt-BR"/>
-          <w14:ligatures w14:val="none"/>
-        </w:rPr>
-        <w:t>Issues (total e fechadas)</w:t>
+      <w:proofErr w:type="spellStart"/>
+      <w:r>
+        <w:rPr>
+          <w:rFonts w:ascii="Times New Roman" w:eastAsia="Times New Roman" w:hAnsi="Times New Roman" w:cs="Times New Roman"/>
+          <w:kern w:val="0"/>
+          <w:sz w:val="24"/>
+          <w:szCs w:val="24"/>
+          <w:lang w:eastAsia="pt-BR"/>
+          <w14:ligatures w14:val="none"/>
+        </w:rPr>
+        <w:t>Issues</w:t>
+      </w:r>
+      <w:proofErr w:type="spellEnd"/>
+      <w:r>
+        <w:rPr>
+          <w:rFonts w:ascii="Times New Roman" w:eastAsia="Times New Roman" w:hAnsi="Times New Roman" w:cs="Times New Roman"/>
+          <w:kern w:val="0"/>
+          <w:sz w:val="24"/>
+          <w:szCs w:val="24"/>
+          <w:lang w:eastAsia="pt-BR"/>
+          <w14:ligatures w14:val="none"/>
+        </w:rPr>
+        <w:t xml:space="preserve"> (total e fechadas)</w:t>
       </w:r>
     </w:p>
     <w:p>
@@ -955,6 +1205,7 @@
         </w:rPr>
         <w:t xml:space="preserve">escala internacional de tempo </w:t>
       </w:r>
+      <w:proofErr w:type="spellStart"/>
       <w:r>
         <w:rPr>
           <w:rFonts w:ascii="Times New Roman" w:eastAsia="Times New Roman" w:hAnsi="Times New Roman" w:cs="Times New Roman"/>
@@ -966,7 +1217,21 @@
           <w:lang w:eastAsia="pt-BR"/>
           <w14:ligatures w14:val="none"/>
         </w:rPr>
-        <w:t>Coordinated Universal Time</w:t>
+        <w:t>Coordinated</w:t>
+      </w:r>
+      <w:proofErr w:type="spellEnd"/>
+      <w:r>
+        <w:rPr>
+          <w:rFonts w:ascii="Times New Roman" w:eastAsia="Times New Roman" w:hAnsi="Times New Roman" w:cs="Times New Roman"/>
+          <w:i/>
+          <w:iCs/>
+          <w:kern w:val="0"/>
+          <w:sz w:val="24"/>
+          <w:szCs w:val="24"/>
+          <w:lang w:eastAsia="pt-BR"/>
+          <w14:ligatures w14:val="none"/>
+        </w:rPr>
+        <w:t xml:space="preserve"> Universal Time</w:t>
       </w:r>
       <w:r>
         <w:rPr>
@@ -1038,7 +1303,31 @@
           <w:lang w:eastAsia="pt-BR"/>
           <w14:ligatures w14:val="none"/>
         </w:rPr>
-        <w:t>Cálculo de razão de issues fechadas</w:t>
+        <w:t xml:space="preserve">Cálculo de razão de </w:t>
+      </w:r>
+      <w:proofErr w:type="spellStart"/>
+      <w:r>
+        <w:rPr>
+          <w:rFonts w:ascii="Times New Roman" w:eastAsia="Times New Roman" w:hAnsi="Times New Roman" w:cs="Times New Roman"/>
+          <w:kern w:val="0"/>
+          <w:sz w:val="24"/>
+          <w:szCs w:val="24"/>
+          <w:lang w:eastAsia="pt-BR"/>
+          <w14:ligatures w14:val="none"/>
+        </w:rPr>
+        <w:t>issues</w:t>
+      </w:r>
+      <w:proofErr w:type="spellEnd"/>
+      <w:r>
+        <w:rPr>
+          <w:rFonts w:ascii="Times New Roman" w:eastAsia="Times New Roman" w:hAnsi="Times New Roman" w:cs="Times New Roman"/>
+          <w:kern w:val="0"/>
+          <w:sz w:val="24"/>
+          <w:szCs w:val="24"/>
+          <w:lang w:eastAsia="pt-BR"/>
+          <w14:ligatures w14:val="none"/>
+        </w:rPr>
+        <w:t xml:space="preserve"> fechadas</w:t>
       </w:r>
     </w:p>
     <w:p>
@@ -1071,6 +1360,11 @@
     </w:p>
     <w:p>
       <w:pPr>
+        <w:numPr>
+          <w:ilvl w:val="0"/>
+          <w:numId w:val="9"/>
+        </w:numPr>
+        <w:spacing w:line="276" w:lineRule="auto"/>
         <w:rPr>
           <w:rFonts w:ascii="Times New Roman" w:eastAsia="Times New Roman" w:hAnsi="Times New Roman" w:cs="Times New Roman"/>
           <w:b/>
@@ -1082,6 +1376,72 @@
           <w14:ligatures w14:val="none"/>
         </w:rPr>
       </w:pPr>
+      <w:r>
+        <w:rPr>
+          <w:rFonts w:ascii="Times New Roman" w:eastAsia="Times New Roman" w:hAnsi="Times New Roman" w:cs="Times New Roman"/>
+          <w:kern w:val="0"/>
+          <w:sz w:val="24"/>
+          <w:szCs w:val="24"/>
+          <w:lang w:eastAsia="pt-BR"/>
+          <w14:ligatures w14:val="none"/>
+        </w:rPr>
+        <w:t xml:space="preserve">Destaca-se que, </w:t>
+      </w:r>
+      <w:r>
+        <w:rPr>
+          <w:rFonts w:ascii="Times New Roman" w:eastAsia="Times New Roman" w:hAnsi="Times New Roman" w:cs="Times New Roman"/>
+          <w:kern w:val="0"/>
+          <w:sz w:val="24"/>
+          <w:szCs w:val="24"/>
+          <w:lang w:eastAsia="pt-BR"/>
+          <w14:ligatures w14:val="none"/>
+        </w:rPr>
+        <w:t xml:space="preserve">para a Sprint 01, </w:t>
+      </w:r>
+      <w:r>
+        <w:rPr>
+          <w:rFonts w:ascii="Times New Roman" w:eastAsia="Times New Roman" w:hAnsi="Times New Roman" w:cs="Times New Roman"/>
+          <w:kern w:val="0"/>
+          <w:sz w:val="24"/>
+          <w:szCs w:val="24"/>
+          <w:lang w:eastAsia="pt-BR"/>
+          <w14:ligatures w14:val="none"/>
+        </w:rPr>
+        <w:t xml:space="preserve">foi utilizado o arquivo fonte </w:t>
+      </w:r>
+      <w:r>
+        <w:rPr>
+          <w:rFonts w:ascii="Times New Roman" w:eastAsia="Times New Roman" w:hAnsi="Times New Roman" w:cs="Times New Roman"/>
+          <w:kern w:val="0"/>
+          <w:sz w:val="24"/>
+          <w:szCs w:val="24"/>
+          <w:lang w:eastAsia="pt-BR"/>
+          <w14:ligatures w14:val="none"/>
+        </w:rPr>
+        <w:t>“</w:t>
+      </w:r>
+      <w:r>
+        <w:rPr>
+          <w:rFonts w:ascii="Times New Roman" w:eastAsia="Times New Roman" w:hAnsi="Times New Roman" w:cs="Times New Roman"/>
+          <w:kern w:val="0"/>
+          <w:sz w:val="24"/>
+          <w:szCs w:val="24"/>
+          <w:lang w:eastAsia="pt-BR"/>
+          <w14:ligatures w14:val="none"/>
+        </w:rPr>
+        <w:t>RepoPop100.py</w:t>
+      </w:r>
+      <w:r>
+        <w:rPr>
+          <w:rFonts w:ascii="Times New Roman" w:eastAsia="Times New Roman" w:hAnsi="Times New Roman" w:cs="Times New Roman"/>
+          <w:kern w:val="0"/>
+          <w:sz w:val="24"/>
+          <w:szCs w:val="24"/>
+          <w:lang w:eastAsia="pt-BR"/>
+          <w14:ligatures w14:val="none"/>
+        </w:rPr>
+        <w:t>”.</w:t>
+      </w:r>
       <w:r>
         <w:rPr>
           <w:rFonts w:ascii="Times New Roman" w:eastAsia="Times New Roman" w:hAnsi="Times New Roman" w:cs="Times New Roman"/>
@@ -1204,7 +1564,51 @@
           <w:lang w:eastAsia="pt-BR"/>
           <w14:ligatures w14:val="none"/>
         </w:rPr>
-        <w:t>Resultado: Mediana de 6.5 anos</w:t>
+        <w:t xml:space="preserve">Resultado: Mediana de </w:t>
+      </w:r>
+      <w:r>
+        <w:rPr>
+          <w:rFonts w:ascii="Times New Roman" w:eastAsia="Times New Roman" w:hAnsi="Times New Roman" w:cs="Times New Roman"/>
+          <w:kern w:val="0"/>
+          <w:sz w:val="24"/>
+          <w:szCs w:val="24"/>
+          <w:lang w:eastAsia="pt-BR"/>
+          <w14:ligatures w14:val="none"/>
+        </w:rPr>
+        <w:t>8</w:t>
+      </w:r>
+      <w:r>
+        <w:rPr>
+          <w:rFonts w:ascii="Times New Roman" w:eastAsia="Times New Roman" w:hAnsi="Times New Roman" w:cs="Times New Roman"/>
+          <w:kern w:val="0"/>
+          <w:sz w:val="24"/>
+          <w:szCs w:val="24"/>
+          <w:lang w:eastAsia="pt-BR"/>
+          <w14:ligatures w14:val="none"/>
+        </w:rPr>
+        <w:t>.</w:t>
+      </w:r>
+      <w:r>
+        <w:rPr>
+          <w:rFonts w:ascii="Times New Roman" w:eastAsia="Times New Roman" w:hAnsi="Times New Roman" w:cs="Times New Roman"/>
+          <w:kern w:val="0"/>
+          <w:sz w:val="24"/>
+          <w:szCs w:val="24"/>
+          <w:lang w:eastAsia="pt-BR"/>
+          <w14:ligatures w14:val="none"/>
+        </w:rPr>
+        <w:t>89</w:t>
+      </w:r>
+      <w:r>
+        <w:rPr>
+          <w:rFonts w:ascii="Times New Roman" w:eastAsia="Times New Roman" w:hAnsi="Times New Roman" w:cs="Times New Roman"/>
+          <w:kern w:val="0"/>
+          <w:sz w:val="24"/>
+          <w:szCs w:val="24"/>
+          <w:lang w:eastAsia="pt-BR"/>
+          <w14:ligatures w14:val="none"/>
+        </w:rPr>
+        <w:t xml:space="preserve"> anos</w:t>
       </w:r>
     </w:p>
     <w:p>
@@ -1284,8 +1688,21 @@
           <w:lang w:eastAsia="pt-BR"/>
           <w14:ligatures w14:val="none"/>
         </w:rPr>
-        <w:t>Hipótese: 200-300 PRs</w:t>
-      </w:r>
+        <w:t xml:space="preserve">Hipótese: 200-300 </w:t>
+      </w:r>
+      <w:proofErr w:type="spellStart"/>
+      <w:r>
+        <w:rPr>
+          <w:rFonts w:ascii="Times New Roman" w:eastAsia="Times New Roman" w:hAnsi="Times New Roman" w:cs="Times New Roman"/>
+          <w:kern w:val="0"/>
+          <w:sz w:val="24"/>
+          <w:szCs w:val="24"/>
+          <w:lang w:eastAsia="pt-BR"/>
+          <w14:ligatures w14:val="none"/>
+        </w:rPr>
+        <w:t>PRs</w:t>
+      </w:r>
+      <w:proofErr w:type="spellEnd"/>
     </w:p>
     <w:p>
       <w:pPr>
@@ -1309,8 +1726,43 @@
           <w:lang w:eastAsia="pt-BR"/>
           <w14:ligatures w14:val="none"/>
         </w:rPr>
-        <w:t>Resultado: Mediana de 850 PRs</w:t>
-      </w:r>
+        <w:t xml:space="preserve">Resultado: Mediana de </w:t>
+      </w:r>
+      <w:r>
+        <w:rPr>
+          <w:rFonts w:ascii="Times New Roman" w:eastAsia="Times New Roman" w:hAnsi="Times New Roman" w:cs="Times New Roman"/>
+          <w:kern w:val="0"/>
+          <w:sz w:val="24"/>
+          <w:szCs w:val="24"/>
+          <w:lang w:eastAsia="pt-BR"/>
+          <w14:ligatures w14:val="none"/>
+        </w:rPr>
+        <w:t>1606</w:t>
+      </w:r>
+      <w:r>
+        <w:rPr>
+          <w:rFonts w:ascii="Times New Roman" w:eastAsia="Times New Roman" w:hAnsi="Times New Roman" w:cs="Times New Roman"/>
+          <w:kern w:val="0"/>
+          <w:sz w:val="24"/>
+          <w:szCs w:val="24"/>
+          <w:lang w:eastAsia="pt-BR"/>
+          <w14:ligatures w14:val="none"/>
+        </w:rPr>
+        <w:t xml:space="preserve"> </w:t>
+      </w:r>
+      <w:proofErr w:type="spellStart"/>
+      <w:r>
+        <w:rPr>
+          <w:rFonts w:ascii="Times New Roman" w:eastAsia="Times New Roman" w:hAnsi="Times New Roman" w:cs="Times New Roman"/>
+          <w:kern w:val="0"/>
+          <w:sz w:val="24"/>
+          <w:szCs w:val="24"/>
+          <w:lang w:eastAsia="pt-BR"/>
+          <w14:ligatures w14:val="none"/>
+        </w:rPr>
+        <w:t>PRs</w:t>
+      </w:r>
+      <w:proofErr w:type="spellEnd"/>
     </w:p>
     <w:p>
       <w:pPr>
@@ -1389,7 +1841,51 @@
           <w:lang w:eastAsia="pt-BR"/>
           <w14:ligatures w14:val="none"/>
         </w:rPr>
-        <w:t>Hipótese: 20-30 releases</w:t>
+        <w:t xml:space="preserve">Hipótese: </w:t>
+      </w:r>
+      <w:r>
+        <w:rPr>
+          <w:rFonts w:ascii="Times New Roman" w:eastAsia="Times New Roman" w:hAnsi="Times New Roman" w:cs="Times New Roman"/>
+          <w:kern w:val="0"/>
+          <w:sz w:val="24"/>
+          <w:szCs w:val="24"/>
+          <w:lang w:eastAsia="pt-BR"/>
+          <w14:ligatures w14:val="none"/>
+        </w:rPr>
+        <w:t>10</w:t>
+      </w:r>
+      <w:r>
+        <w:rPr>
+          <w:rFonts w:ascii="Times New Roman" w:eastAsia="Times New Roman" w:hAnsi="Times New Roman" w:cs="Times New Roman"/>
+          <w:kern w:val="0"/>
+          <w:sz w:val="24"/>
+          <w:szCs w:val="24"/>
+          <w:lang w:eastAsia="pt-BR"/>
+          <w14:ligatures w14:val="none"/>
+        </w:rPr>
+        <w:t>-</w:t>
+      </w:r>
+      <w:r>
+        <w:rPr>
+          <w:rFonts w:ascii="Times New Roman" w:eastAsia="Times New Roman" w:hAnsi="Times New Roman" w:cs="Times New Roman"/>
+          <w:kern w:val="0"/>
+          <w:sz w:val="24"/>
+          <w:szCs w:val="24"/>
+          <w:lang w:eastAsia="pt-BR"/>
+          <w14:ligatures w14:val="none"/>
+        </w:rPr>
+        <w:t>2</w:t>
+      </w:r>
+      <w:r>
+        <w:rPr>
+          <w:rFonts w:ascii="Times New Roman" w:eastAsia="Times New Roman" w:hAnsi="Times New Roman" w:cs="Times New Roman"/>
+          <w:kern w:val="0"/>
+          <w:sz w:val="24"/>
+          <w:szCs w:val="24"/>
+          <w:lang w:eastAsia="pt-BR"/>
+          <w14:ligatures w14:val="none"/>
+        </w:rPr>
+        <w:t>0 releases</w:t>
       </w:r>
     </w:p>
     <w:p>
@@ -1414,7 +1910,29 @@
           <w:lang w:eastAsia="pt-BR"/>
           <w14:ligatures w14:val="none"/>
         </w:rPr>
-        <w:t>Resultado: Mediana de 45 releases</w:t>
+        <w:t xml:space="preserve">Resultado: Mediana de </w:t>
+      </w:r>
+      <w:r>
+        <w:rPr>
+          <w:rFonts w:ascii="Times New Roman" w:eastAsia="Times New Roman" w:hAnsi="Times New Roman" w:cs="Times New Roman"/>
+          <w:kern w:val="0"/>
+          <w:sz w:val="24"/>
+          <w:szCs w:val="24"/>
+          <w:lang w:eastAsia="pt-BR"/>
+          <w14:ligatures w14:val="none"/>
+        </w:rPr>
+        <w:t>20.50</w:t>
+      </w:r>
+      <w:r>
+        <w:rPr>
+          <w:rFonts w:ascii="Times New Roman" w:eastAsia="Times New Roman" w:hAnsi="Times New Roman" w:cs="Times New Roman"/>
+          <w:kern w:val="0"/>
+          <w:sz w:val="24"/>
+          <w:szCs w:val="24"/>
+          <w:lang w:eastAsia="pt-BR"/>
+          <w14:ligatures w14:val="none"/>
+        </w:rPr>
+        <w:t xml:space="preserve"> releases</w:t>
       </w:r>
     </w:p>
     <w:p>
@@ -1439,7 +1957,29 @@
           <w:lang w:eastAsia="pt-BR"/>
           <w14:ligatures w14:val="none"/>
         </w:rPr>
-        <w:t>Análise: Hipótese refutada. Projetos populares lançam mais versões que o esperado, sugerindo maior dinamismo.</w:t>
+        <w:t xml:space="preserve">Análise: Hipótese </w:t>
+      </w:r>
+      <w:r>
+        <w:rPr>
+          <w:rFonts w:ascii="Times New Roman" w:eastAsia="Times New Roman" w:hAnsi="Times New Roman" w:cs="Times New Roman"/>
+          <w:kern w:val="0"/>
+          <w:sz w:val="24"/>
+          <w:szCs w:val="24"/>
+          <w:lang w:eastAsia="pt-BR"/>
+          <w14:ligatures w14:val="none"/>
+        </w:rPr>
+        <w:t xml:space="preserve">parcialmente </w:t>
+      </w:r>
+      <w:r>
+        <w:rPr>
+          <w:rFonts w:ascii="Times New Roman" w:eastAsia="Times New Roman" w:hAnsi="Times New Roman" w:cs="Times New Roman"/>
+          <w:kern w:val="0"/>
+          <w:sz w:val="24"/>
+          <w:szCs w:val="24"/>
+          <w:lang w:eastAsia="pt-BR"/>
+          <w14:ligatures w14:val="none"/>
+        </w:rPr>
+        <w:t>refutada. Projetos populares lançam mais versões que o esperado, sugerindo maior dinamismo.</w:t>
       </w:r>
     </w:p>
     <w:p>
@@ -1519,7 +2059,29 @@
           <w:lang w:eastAsia="pt-BR"/>
           <w14:ligatures w14:val="none"/>
         </w:rPr>
-        <w:t>Resultado: Mediana de 7 dias</w:t>
+        <w:t xml:space="preserve">Resultado: Mediana de </w:t>
+      </w:r>
+      <w:r>
+        <w:rPr>
+          <w:rFonts w:ascii="Times New Roman" w:eastAsia="Times New Roman" w:hAnsi="Times New Roman" w:cs="Times New Roman"/>
+          <w:kern w:val="0"/>
+          <w:sz w:val="24"/>
+          <w:szCs w:val="24"/>
+          <w:lang w:eastAsia="pt-BR"/>
+          <w14:ligatures w14:val="none"/>
+        </w:rPr>
+        <w:t>0.01</w:t>
+      </w:r>
+      <w:r>
+        <w:rPr>
+          <w:rFonts w:ascii="Times New Roman" w:eastAsia="Times New Roman" w:hAnsi="Times New Roman" w:cs="Times New Roman"/>
+          <w:kern w:val="0"/>
+          <w:sz w:val="24"/>
+          <w:szCs w:val="24"/>
+          <w:lang w:eastAsia="pt-BR"/>
+          <w14:ligatures w14:val="none"/>
+        </w:rPr>
+        <w:t xml:space="preserve"> dias</w:t>
       </w:r>
     </w:p>
     <w:p>
@@ -1599,7 +2161,55 @@
           <w:lang w:eastAsia="pt-BR"/>
           <w14:ligatures w14:val="none"/>
         </w:rPr>
-        <w:t>Hipótese: JavaScript/TypeScript dominantes</w:t>
+        <w:t xml:space="preserve">Hipótese: </w:t>
+      </w:r>
+      <w:proofErr w:type="spellStart"/>
+      <w:r>
+        <w:rPr>
+          <w:rFonts w:ascii="Times New Roman" w:eastAsia="Times New Roman" w:hAnsi="Times New Roman" w:cs="Times New Roman"/>
+          <w:kern w:val="0"/>
+          <w:sz w:val="24"/>
+          <w:szCs w:val="24"/>
+          <w:lang w:eastAsia="pt-BR"/>
+          <w14:ligatures w14:val="none"/>
+        </w:rPr>
+        <w:t>JavaScript</w:t>
+      </w:r>
+      <w:proofErr w:type="spellEnd"/>
+      <w:r>
+        <w:rPr>
+          <w:rFonts w:ascii="Times New Roman" w:eastAsia="Times New Roman" w:hAnsi="Times New Roman" w:cs="Times New Roman"/>
+          <w:kern w:val="0"/>
+          <w:sz w:val="24"/>
+          <w:szCs w:val="24"/>
+          <w:lang w:eastAsia="pt-BR"/>
+          <w14:ligatures w14:val="none"/>
+        </w:rPr>
+        <w:t>/</w:t>
+      </w:r>
+      <w:proofErr w:type="spellStart"/>
+      <w:r>
+        <w:rPr>
+          <w:rFonts w:ascii="Times New Roman" w:eastAsia="Times New Roman" w:hAnsi="Times New Roman" w:cs="Times New Roman"/>
+          <w:kern w:val="0"/>
+          <w:sz w:val="24"/>
+          <w:szCs w:val="24"/>
+          <w:lang w:eastAsia="pt-BR"/>
+          <w14:ligatures w14:val="none"/>
+        </w:rPr>
+        <w:t>TypeScript</w:t>
+      </w:r>
+      <w:proofErr w:type="spellEnd"/>
+      <w:r>
+        <w:rPr>
+          <w:rFonts w:ascii="Times New Roman" w:eastAsia="Times New Roman" w:hAnsi="Times New Roman" w:cs="Times New Roman"/>
+          <w:kern w:val="0"/>
+          <w:sz w:val="24"/>
+          <w:szCs w:val="24"/>
+          <w:lang w:eastAsia="pt-BR"/>
+          <w14:ligatures w14:val="none"/>
+        </w:rPr>
+        <w:t xml:space="preserve"> dominantes</w:t>
       </w:r>
     </w:p>
     <w:p>
@@ -1643,16 +2253,62 @@
           <w14:ligatures w14:val="none"/>
         </w:rPr>
       </w:pPr>
-      <w:r>
-        <w:rPr>
-          <w:rFonts w:ascii="Times New Roman" w:eastAsia="Times New Roman" w:hAnsi="Times New Roman" w:cs="Times New Roman"/>
-          <w:kern w:val="0"/>
-          <w:sz w:val="24"/>
-          <w:szCs w:val="24"/>
-          <w:lang w:eastAsia="pt-BR"/>
-          <w14:ligatures w14:val="none"/>
-        </w:rPr>
-        <w:t>JavaScript (28%)</w:t>
+      <w:proofErr w:type="spellStart"/>
+      <w:r>
+        <w:rPr>
+          <w:rFonts w:ascii="Times New Roman" w:eastAsia="Times New Roman" w:hAnsi="Times New Roman" w:cs="Times New Roman"/>
+          <w:kern w:val="0"/>
+          <w:sz w:val="24"/>
+          <w:szCs w:val="24"/>
+          <w:lang w:eastAsia="pt-BR"/>
+          <w14:ligatures w14:val="none"/>
+        </w:rPr>
+        <w:t>TypeScript</w:t>
+      </w:r>
+      <w:proofErr w:type="spellEnd"/>
+      <w:r>
+        <w:rPr>
+          <w:rFonts w:ascii="Times New Roman" w:eastAsia="Times New Roman" w:hAnsi="Times New Roman" w:cs="Times New Roman"/>
+          <w:kern w:val="0"/>
+          <w:sz w:val="24"/>
+          <w:szCs w:val="24"/>
+          <w:lang w:eastAsia="pt-BR"/>
+          <w14:ligatures w14:val="none"/>
+        </w:rPr>
+        <w:t xml:space="preserve"> </w:t>
+      </w:r>
+      <w:r>
+        <w:rPr>
+          <w:rFonts w:ascii="Times New Roman" w:eastAsia="Times New Roman" w:hAnsi="Times New Roman" w:cs="Times New Roman"/>
+          <w:kern w:val="0"/>
+          <w:sz w:val="24"/>
+          <w:szCs w:val="24"/>
+          <w:lang w:eastAsia="pt-BR"/>
+          <w14:ligatures w14:val="none"/>
+        </w:rPr>
+        <w:t>(2</w:t>
+      </w:r>
+      <w:r>
+        <w:rPr>
+          <w:rFonts w:ascii="Times New Roman" w:eastAsia="Times New Roman" w:hAnsi="Times New Roman" w:cs="Times New Roman"/>
+          <w:kern w:val="0"/>
+          <w:sz w:val="24"/>
+          <w:szCs w:val="24"/>
+          <w:lang w:eastAsia="pt-BR"/>
+          <w14:ligatures w14:val="none"/>
+        </w:rPr>
+        <w:t>2</w:t>
+      </w:r>
+      <w:r>
+        <w:rPr>
+          <w:rFonts w:ascii="Times New Roman" w:eastAsia="Times New Roman" w:hAnsi="Times New Roman" w:cs="Times New Roman"/>
+          <w:kern w:val="0"/>
+          <w:sz w:val="24"/>
+          <w:szCs w:val="24"/>
+          <w:lang w:eastAsia="pt-BR"/>
+          <w14:ligatures w14:val="none"/>
+        </w:rPr>
+        <w:t>%)</w:t>
       </w:r>
     </w:p>
     <w:p>
@@ -1680,7 +2336,29 @@
           <w:lang w:eastAsia="pt-BR"/>
           <w14:ligatures w14:val="none"/>
         </w:rPr>
-        <w:t>Python (22%)</w:t>
+        <w:t>Python (2</w:t>
+      </w:r>
+      <w:r>
+        <w:rPr>
+          <w:rFonts w:ascii="Times New Roman" w:eastAsia="Times New Roman" w:hAnsi="Times New Roman" w:cs="Times New Roman"/>
+          <w:kern w:val="0"/>
+          <w:sz w:val="24"/>
+          <w:szCs w:val="24"/>
+          <w:lang w:eastAsia="pt-BR"/>
+          <w14:ligatures w14:val="none"/>
+        </w:rPr>
+        <w:t>0</w:t>
+      </w:r>
+      <w:r>
+        <w:rPr>
+          <w:rFonts w:ascii="Times New Roman" w:eastAsia="Times New Roman" w:hAnsi="Times New Roman" w:cs="Times New Roman"/>
+          <w:kern w:val="0"/>
+          <w:sz w:val="24"/>
+          <w:szCs w:val="24"/>
+          <w:lang w:eastAsia="pt-BR"/>
+          <w14:ligatures w14:val="none"/>
+        </w:rPr>
+        <w:t>%)</w:t>
       </w:r>
     </w:p>
     <w:p>
@@ -1699,16 +2377,51 @@
           <w14:ligatures w14:val="none"/>
         </w:rPr>
       </w:pPr>
-      <w:r>
-        <w:rPr>
-          <w:rFonts w:ascii="Times New Roman" w:eastAsia="Times New Roman" w:hAnsi="Times New Roman" w:cs="Times New Roman"/>
-          <w:kern w:val="0"/>
-          <w:sz w:val="24"/>
-          <w:szCs w:val="24"/>
-          <w:lang w:eastAsia="pt-BR"/>
-          <w14:ligatures w14:val="none"/>
-        </w:rPr>
-        <w:t>TypeScript (15%)</w:t>
+      <w:proofErr w:type="spellStart"/>
+      <w:r>
+        <w:rPr>
+          <w:rFonts w:ascii="Times New Roman" w:eastAsia="Times New Roman" w:hAnsi="Times New Roman" w:cs="Times New Roman"/>
+          <w:kern w:val="0"/>
+          <w:sz w:val="24"/>
+          <w:szCs w:val="24"/>
+          <w:lang w:eastAsia="pt-BR"/>
+          <w14:ligatures w14:val="none"/>
+        </w:rPr>
+        <w:t>JavaScript</w:t>
+      </w:r>
+      <w:proofErr w:type="spellEnd"/>
+      <w:r>
+        <w:rPr>
+          <w:rFonts w:ascii="Times New Roman" w:eastAsia="Times New Roman" w:hAnsi="Times New Roman" w:cs="Times New Roman"/>
+          <w:kern w:val="0"/>
+          <w:sz w:val="24"/>
+          <w:szCs w:val="24"/>
+          <w:lang w:eastAsia="pt-BR"/>
+          <w14:ligatures w14:val="none"/>
+        </w:rPr>
+        <w:t xml:space="preserve"> (1</w:t>
+      </w:r>
+      <w:r>
+        <w:rPr>
+          <w:rFonts w:ascii="Times New Roman" w:eastAsia="Times New Roman" w:hAnsi="Times New Roman" w:cs="Times New Roman"/>
+          <w:kern w:val="0"/>
+          <w:sz w:val="24"/>
+          <w:szCs w:val="24"/>
+          <w:lang w:eastAsia="pt-BR"/>
+          <w14:ligatures w14:val="none"/>
+        </w:rPr>
+        <w:t>9</w:t>
+      </w:r>
+      <w:r>
+        <w:rPr>
+          <w:rFonts w:ascii="Times New Roman" w:eastAsia="Times New Roman" w:hAnsi="Times New Roman" w:cs="Times New Roman"/>
+          <w:kern w:val="0"/>
+          <w:sz w:val="24"/>
+          <w:szCs w:val="24"/>
+          <w:lang w:eastAsia="pt-BR"/>
+          <w14:ligatures w14:val="none"/>
+        </w:rPr>
+        <w:t>%)</w:t>
       </w:r>
     </w:p>
     <w:p>
@@ -1736,7 +2449,40 @@
           <w:lang w:eastAsia="pt-BR"/>
           <w14:ligatures w14:val="none"/>
         </w:rPr>
-        <w:t>Go (12%)</w:t>
+        <w:t>C++</w:t>
+      </w:r>
+      <w:r>
+        <w:rPr>
+          <w:rFonts w:ascii="Times New Roman" w:eastAsia="Times New Roman" w:hAnsi="Times New Roman" w:cs="Times New Roman"/>
+          <w:kern w:val="0"/>
+          <w:sz w:val="24"/>
+          <w:szCs w:val="24"/>
+          <w:lang w:eastAsia="pt-BR"/>
+          <w14:ligatures w14:val="none"/>
+        </w:rPr>
+        <w:t xml:space="preserve"> (</w:t>
+      </w:r>
+      <w:r>
+        <w:rPr>
+          <w:rFonts w:ascii="Times New Roman" w:eastAsia="Times New Roman" w:hAnsi="Times New Roman" w:cs="Times New Roman"/>
+          <w:kern w:val="0"/>
+          <w:sz w:val="24"/>
+          <w:szCs w:val="24"/>
+          <w:lang w:eastAsia="pt-BR"/>
+          <w14:ligatures w14:val="none"/>
+        </w:rPr>
+        <w:t>9</w:t>
+      </w:r>
+      <w:r>
+        <w:rPr>
+          <w:rFonts w:ascii="Times New Roman" w:eastAsia="Times New Roman" w:hAnsi="Times New Roman" w:cs="Times New Roman"/>
+          <w:kern w:val="0"/>
+          <w:sz w:val="24"/>
+          <w:szCs w:val="24"/>
+          <w:lang w:eastAsia="pt-BR"/>
+          <w14:ligatures w14:val="none"/>
+        </w:rPr>
+        <w:t>%)</w:t>
       </w:r>
     </w:p>
     <w:p>
@@ -1764,7 +2510,7 @@
           <w:lang w:eastAsia="pt-BR"/>
           <w14:ligatures w14:val="none"/>
         </w:rPr>
-        <w:t>Java</w:t>
+        <w:t>Go</w:t>
       </w:r>
       <w:r>
         <w:rPr>
@@ -1811,7 +2557,31 @@
           <w:lang w:eastAsia="pt-BR"/>
           <w14:ligatures w14:val="none"/>
         </w:rPr>
-        <w:t>Análise: Hipótese parcialmente confirmada. JavaScript lidera, mas Python tem presença mais forte que o esperado.</w:t>
+        <w:t xml:space="preserve">Análise: Hipótese parcialmente confirmada. </w:t>
+      </w:r>
+      <w:proofErr w:type="spellStart"/>
+      <w:r>
+        <w:rPr>
+          <w:rFonts w:ascii="Times New Roman" w:eastAsia="Times New Roman" w:hAnsi="Times New Roman" w:cs="Times New Roman"/>
+          <w:kern w:val="0"/>
+          <w:sz w:val="24"/>
+          <w:szCs w:val="24"/>
+          <w:lang w:eastAsia="pt-BR"/>
+          <w14:ligatures w14:val="none"/>
+        </w:rPr>
+        <w:t>TypeScript</w:t>
+      </w:r>
+      <w:proofErr w:type="spellEnd"/>
+      <w:r>
+        <w:rPr>
+          <w:rFonts w:ascii="Times New Roman" w:eastAsia="Times New Roman" w:hAnsi="Times New Roman" w:cs="Times New Roman"/>
+          <w:kern w:val="0"/>
+          <w:sz w:val="24"/>
+          <w:szCs w:val="24"/>
+          <w:lang w:eastAsia="pt-BR"/>
+          <w14:ligatures w14:val="none"/>
+        </w:rPr>
+        <w:t xml:space="preserve"> lidera, mas Python tem presença mais forte que o esperado.</w:t>
       </w:r>
     </w:p>
     <w:p>
@@ -1841,8 +2611,23 @@
           <w:lang w:eastAsia="pt-BR"/>
           <w14:ligatures w14:val="none"/>
         </w:rPr>
-        <w:t>RQ6: Resolução de Issues</w:t>
-      </w:r>
+        <w:t xml:space="preserve">RQ6: Resolução de </w:t>
+      </w:r>
+      <w:proofErr w:type="spellStart"/>
+      <w:r>
+        <w:rPr>
+          <w:rFonts w:ascii="Times New Roman" w:eastAsia="Times New Roman" w:hAnsi="Times New Roman" w:cs="Times New Roman"/>
+          <w:b/>
+          <w:bCs/>
+          <w:kern w:val="0"/>
+          <w:sz w:val="24"/>
+          <w:szCs w:val="24"/>
+          <w:lang w:eastAsia="pt-BR"/>
+          <w14:ligatures w14:val="none"/>
+        </w:rPr>
+        <w:t>Issues</w:t>
+      </w:r>
+      <w:proofErr w:type="spellEnd"/>
     </w:p>
     <w:p>
       <w:pPr>
@@ -1891,7 +2676,29 @@
           <w:lang w:eastAsia="pt-BR"/>
           <w14:ligatures w14:val="none"/>
         </w:rPr>
-        <w:t>Resultado: Mediana de 85%</w:t>
+        <w:t>Resultado: Mediana de 8</w:t>
+      </w:r>
+      <w:r>
+        <w:rPr>
+          <w:rFonts w:ascii="Times New Roman" w:eastAsia="Times New Roman" w:hAnsi="Times New Roman" w:cs="Times New Roman"/>
+          <w:kern w:val="0"/>
+          <w:sz w:val="24"/>
+          <w:szCs w:val="24"/>
+          <w:lang w:eastAsia="pt-BR"/>
+          <w14:ligatures w14:val="none"/>
+        </w:rPr>
+        <w:t>7.61</w:t>
+      </w:r>
+      <w:r>
+        <w:rPr>
+          <w:rFonts w:ascii="Times New Roman" w:eastAsia="Times New Roman" w:hAnsi="Times New Roman" w:cs="Times New Roman"/>
+          <w:kern w:val="0"/>
+          <w:sz w:val="24"/>
+          <w:szCs w:val="24"/>
+          <w:lang w:eastAsia="pt-BR"/>
+          <w14:ligatures w14:val="none"/>
+        </w:rPr>
+        <w:t>%</w:t>
       </w:r>
     </w:p>
     <w:p>
@@ -1918,6 +2725,90 @@
         </w:rPr>
         <w:t>Análise: Hipótese refutada. A taxa de resolução é significativamente maior, indicando maior eficiência na manutenção.</w:t>
       </w:r>
+    </w:p>
+    <w:p>
+      <w:pPr>
+        <w:spacing w:line="276" w:lineRule="auto"/>
+        <w:ind w:left="851" w:hanging="851"/>
+        <w:rPr>
+          <w:rFonts w:ascii="Times New Roman" w:eastAsia="Times New Roman" w:hAnsi="Times New Roman" w:cs="Times New Roman"/>
+          <w:kern w:val="0"/>
+          <w:sz w:val="24"/>
+          <w:szCs w:val="24"/>
+          <w:lang w:eastAsia="pt-BR"/>
+          <w14:ligatures w14:val="none"/>
+        </w:rPr>
+      </w:pPr>
+    </w:p>
+    <w:p>
+      <w:pPr>
+        <w:spacing w:line="276" w:lineRule="auto"/>
+        <w:ind w:left="851" w:hanging="851"/>
+        <w:rPr>
+          <w:rFonts w:ascii="Times New Roman" w:eastAsia="Times New Roman" w:hAnsi="Times New Roman" w:cs="Times New Roman"/>
+          <w:kern w:val="0"/>
+          <w:sz w:val="24"/>
+          <w:szCs w:val="24"/>
+          <w:lang w:eastAsia="pt-BR"/>
+          <w14:ligatures w14:val="none"/>
+        </w:rPr>
+      </w:pPr>
+    </w:p>
+    <w:p>
+      <w:pPr>
+        <w:spacing w:line="276" w:lineRule="auto"/>
+        <w:ind w:left="851" w:hanging="851"/>
+        <w:rPr>
+          <w:rFonts w:ascii="Times New Roman" w:eastAsia="Times New Roman" w:hAnsi="Times New Roman" w:cs="Times New Roman"/>
+          <w:kern w:val="0"/>
+          <w:sz w:val="24"/>
+          <w:szCs w:val="24"/>
+          <w:lang w:eastAsia="pt-BR"/>
+          <w14:ligatures w14:val="none"/>
+        </w:rPr>
+      </w:pPr>
+    </w:p>
+    <w:p>
+      <w:pPr>
+        <w:spacing w:line="276" w:lineRule="auto"/>
+        <w:ind w:left="851" w:hanging="851"/>
+        <w:rPr>
+          <w:rFonts w:ascii="Times New Roman" w:eastAsia="Times New Roman" w:hAnsi="Times New Roman" w:cs="Times New Roman"/>
+          <w:kern w:val="0"/>
+          <w:sz w:val="24"/>
+          <w:szCs w:val="24"/>
+          <w:lang w:eastAsia="pt-BR"/>
+          <w14:ligatures w14:val="none"/>
+        </w:rPr>
+      </w:pPr>
+    </w:p>
+    <w:p>
+      <w:pPr>
+        <w:spacing w:line="276" w:lineRule="auto"/>
+        <w:ind w:left="851" w:hanging="851"/>
+        <w:rPr>
+          <w:rFonts w:ascii="Times New Roman" w:eastAsia="Times New Roman" w:hAnsi="Times New Roman" w:cs="Times New Roman"/>
+          <w:kern w:val="0"/>
+          <w:sz w:val="24"/>
+          <w:szCs w:val="24"/>
+          <w:lang w:eastAsia="pt-BR"/>
+          <w14:ligatures w14:val="none"/>
+        </w:rPr>
+      </w:pPr>
+    </w:p>
+    <w:p>
+      <w:pPr>
+        <w:spacing w:line="276" w:lineRule="auto"/>
+        <w:ind w:left="851" w:hanging="851"/>
+        <w:rPr>
+          <w:rFonts w:ascii="Times New Roman" w:eastAsia="Times New Roman" w:hAnsi="Times New Roman" w:cs="Times New Roman"/>
+          <w:kern w:val="0"/>
+          <w:sz w:val="24"/>
+          <w:szCs w:val="24"/>
+          <w:lang w:eastAsia="pt-BR"/>
+          <w14:ligatures w14:val="none"/>
+        </w:rPr>
+      </w:pPr>
     </w:p>
     <w:p>
       <w:pPr>
@@ -1947,6 +2838,7 @@
           <w:lang w:eastAsia="pt-BR"/>
           <w14:ligatures w14:val="none"/>
         </w:rPr>
+        <w:lastRenderedPageBreak/>
         <w:t>4. Discussão</w:t>
       </w:r>
     </w:p>
@@ -2089,7 +2981,6 @@
           <w:lang w:eastAsia="pt-BR"/>
           <w14:ligatures w14:val="none"/>
         </w:rPr>
-        <w:lastRenderedPageBreak/>
         <w:t>Manutenção Intensiva</w:t>
       </w:r>
       <w:r>
@@ -2142,7 +3033,31 @@
           <w:lang w:eastAsia="pt-BR"/>
           <w14:ligatures w14:val="none"/>
         </w:rPr>
-        <w:t>: Embora JavaScript lidere, existe uma distribuição mais equilibrada entre diferentes linguagens.</w:t>
+        <w:t xml:space="preserve">: Embora </w:t>
+      </w:r>
+      <w:proofErr w:type="spellStart"/>
+      <w:r>
+        <w:rPr>
+          <w:rFonts w:ascii="Times New Roman" w:eastAsia="Times New Roman" w:hAnsi="Times New Roman" w:cs="Times New Roman"/>
+          <w:kern w:val="0"/>
+          <w:sz w:val="24"/>
+          <w:szCs w:val="24"/>
+          <w:lang w:eastAsia="pt-BR"/>
+          <w14:ligatures w14:val="none"/>
+        </w:rPr>
+        <w:t>JavaScript</w:t>
+      </w:r>
+      <w:proofErr w:type="spellEnd"/>
+      <w:r>
+        <w:rPr>
+          <w:rFonts w:ascii="Times New Roman" w:eastAsia="Times New Roman" w:hAnsi="Times New Roman" w:cs="Times New Roman"/>
+          <w:kern w:val="0"/>
+          <w:sz w:val="24"/>
+          <w:szCs w:val="24"/>
+          <w:lang w:eastAsia="pt-BR"/>
+          <w14:ligatures w14:val="none"/>
+        </w:rPr>
+        <w:t xml:space="preserve"> lidere, existe uma distribuição mais equilibrada entre diferentes linguagens.</w:t>
       </w:r>
     </w:p>
     <w:p>
@@ -2183,7 +3098,31 @@
           <w:lang w:eastAsia="pt-BR"/>
           <w14:ligatures w14:val="none"/>
         </w:rPr>
-        <w:t>: A alta taxa de resolução de issues sugere processos bem estabelecidos de manutenção.</w:t>
+        <w:t xml:space="preserve">: A alta taxa de resolução de </w:t>
+      </w:r>
+      <w:proofErr w:type="spellStart"/>
+      <w:r>
+        <w:rPr>
+          <w:rFonts w:ascii="Times New Roman" w:eastAsia="Times New Roman" w:hAnsi="Times New Roman" w:cs="Times New Roman"/>
+          <w:kern w:val="0"/>
+          <w:sz w:val="24"/>
+          <w:szCs w:val="24"/>
+          <w:lang w:eastAsia="pt-BR"/>
+          <w14:ligatures w14:val="none"/>
+        </w:rPr>
+        <w:t>issues</w:t>
+      </w:r>
+      <w:proofErr w:type="spellEnd"/>
+      <w:r>
+        <w:rPr>
+          <w:rFonts w:ascii="Times New Roman" w:eastAsia="Times New Roman" w:hAnsi="Times New Roman" w:cs="Times New Roman"/>
+          <w:kern w:val="0"/>
+          <w:sz w:val="24"/>
+          <w:szCs w:val="24"/>
+          <w:lang w:eastAsia="pt-BR"/>
+          <w14:ligatures w14:val="none"/>
+        </w:rPr>
+        <w:t xml:space="preserve"> sugere processos bem estabelecidos de manutenção.</w:t>
       </w:r>
     </w:p>
     <w:p>
@@ -2396,8 +3335,21 @@
           <w:lang w:eastAsia="pt-BR"/>
           <w14:ligatures w14:val="none"/>
         </w:rPr>
-        <w:t>Priorizar resolução rápida de issues</w:t>
-      </w:r>
+        <w:t xml:space="preserve">Priorizar resolução rápida de </w:t>
+      </w:r>
+      <w:proofErr w:type="spellStart"/>
+      <w:r>
+        <w:rPr>
+          <w:rFonts w:ascii="Times New Roman" w:eastAsia="Times New Roman" w:hAnsi="Times New Roman" w:cs="Times New Roman"/>
+          <w:kern w:val="0"/>
+          <w:sz w:val="24"/>
+          <w:szCs w:val="24"/>
+          <w:lang w:eastAsia="pt-BR"/>
+          <w14:ligatures w14:val="none"/>
+        </w:rPr>
+        <w:t>issues</w:t>
+      </w:r>
+      <w:proofErr w:type="spellEnd"/>
     </w:p>
     <w:p>
       <w:pPr>
@@ -2549,7 +3501,31 @@
           <w:lang w:eastAsia="pt-BR"/>
           <w14:ligatures w14:val="none"/>
         </w:rPr>
-        <w:t>Alta taxa de PRs sugere boa receptividade a contribuições</w:t>
+        <w:t xml:space="preserve">Alta taxa de </w:t>
+      </w:r>
+      <w:proofErr w:type="spellStart"/>
+      <w:r>
+        <w:rPr>
+          <w:rFonts w:ascii="Times New Roman" w:eastAsia="Times New Roman" w:hAnsi="Times New Roman" w:cs="Times New Roman"/>
+          <w:kern w:val="0"/>
+          <w:sz w:val="24"/>
+          <w:szCs w:val="24"/>
+          <w:lang w:eastAsia="pt-BR"/>
+          <w14:ligatures w14:val="none"/>
+        </w:rPr>
+        <w:t>PRs</w:t>
+      </w:r>
+      <w:proofErr w:type="spellEnd"/>
+      <w:r>
+        <w:rPr>
+          <w:rFonts w:ascii="Times New Roman" w:eastAsia="Times New Roman" w:hAnsi="Times New Roman" w:cs="Times New Roman"/>
+          <w:kern w:val="0"/>
+          <w:sz w:val="24"/>
+          <w:szCs w:val="24"/>
+          <w:lang w:eastAsia="pt-BR"/>
+          <w14:ligatures w14:val="none"/>
+        </w:rPr>
+        <w:t xml:space="preserve"> sugere boa receptividade a contribuições</w:t>
       </w:r>
     </w:p>
     <w:p>
@@ -2646,7 +3622,31 @@
           <w:lang w:eastAsia="pt-BR"/>
           <w14:ligatures w14:val="none"/>
         </w:rPr>
-        <w:t>Alta taxa de resolução de issues indica suporte ativo</w:t>
+        <w:t xml:space="preserve">Alta taxa de resolução de </w:t>
+      </w:r>
+      <w:proofErr w:type="spellStart"/>
+      <w:r>
+        <w:rPr>
+          <w:rFonts w:ascii="Times New Roman" w:eastAsia="Times New Roman" w:hAnsi="Times New Roman" w:cs="Times New Roman"/>
+          <w:kern w:val="0"/>
+          <w:sz w:val="24"/>
+          <w:szCs w:val="24"/>
+          <w:lang w:eastAsia="pt-BR"/>
+          <w14:ligatures w14:val="none"/>
+        </w:rPr>
+        <w:t>issues</w:t>
+      </w:r>
+      <w:proofErr w:type="spellEnd"/>
+      <w:r>
+        <w:rPr>
+          <w:rFonts w:ascii="Times New Roman" w:eastAsia="Times New Roman" w:hAnsi="Times New Roman" w:cs="Times New Roman"/>
+          <w:kern w:val="0"/>
+          <w:sz w:val="24"/>
+          <w:szCs w:val="24"/>
+          <w:lang w:eastAsia="pt-BR"/>
+          <w14:ligatures w14:val="none"/>
+        </w:rPr>
+        <w:t xml:space="preserve"> indica suporte ativo</w:t>
       </w:r>
     </w:p>
     <w:p>
@@ -3092,7 +4092,31 @@
           <w:lang w:eastAsia="pt-BR"/>
           <w14:ligatures w14:val="none"/>
         </w:rPr>
-        <w:t>Média de PRs aceitas: 6365.00</w:t>
+        <w:t xml:space="preserve">Média de </w:t>
+      </w:r>
+      <w:proofErr w:type="spellStart"/>
+      <w:r>
+        <w:rPr>
+          <w:rFonts w:ascii="Times New Roman" w:eastAsia="Times New Roman" w:hAnsi="Times New Roman" w:cs="Times New Roman"/>
+          <w:kern w:val="0"/>
+          <w:sz w:val="24"/>
+          <w:szCs w:val="24"/>
+          <w:lang w:eastAsia="pt-BR"/>
+          <w14:ligatures w14:val="none"/>
+        </w:rPr>
+        <w:t>PRs</w:t>
+      </w:r>
+      <w:proofErr w:type="spellEnd"/>
+      <w:r>
+        <w:rPr>
+          <w:rFonts w:ascii="Times New Roman" w:eastAsia="Times New Roman" w:hAnsi="Times New Roman" w:cs="Times New Roman"/>
+          <w:kern w:val="0"/>
+          <w:sz w:val="24"/>
+          <w:szCs w:val="24"/>
+          <w:lang w:eastAsia="pt-BR"/>
+          <w14:ligatures w14:val="none"/>
+        </w:rPr>
+        <w:t xml:space="preserve"> aceitas: 6365.00</w:t>
       </w:r>
     </w:p>
     <w:p>
@@ -3119,7 +4143,31 @@
           <w:lang w:eastAsia="pt-BR"/>
           <w14:ligatures w14:val="none"/>
         </w:rPr>
-        <w:t>Mediana de PRs aceitas: 1606.00</w:t>
+        <w:t xml:space="preserve">Mediana de </w:t>
+      </w:r>
+      <w:proofErr w:type="spellStart"/>
+      <w:r>
+        <w:rPr>
+          <w:rFonts w:ascii="Times New Roman" w:eastAsia="Times New Roman" w:hAnsi="Times New Roman" w:cs="Times New Roman"/>
+          <w:kern w:val="0"/>
+          <w:sz w:val="24"/>
+          <w:szCs w:val="24"/>
+          <w:lang w:eastAsia="pt-BR"/>
+          <w14:ligatures w14:val="none"/>
+        </w:rPr>
+        <w:t>PRs</w:t>
+      </w:r>
+      <w:proofErr w:type="spellEnd"/>
+      <w:r>
+        <w:rPr>
+          <w:rFonts w:ascii="Times New Roman" w:eastAsia="Times New Roman" w:hAnsi="Times New Roman" w:cs="Times New Roman"/>
+          <w:kern w:val="0"/>
+          <w:sz w:val="24"/>
+          <w:szCs w:val="24"/>
+          <w:lang w:eastAsia="pt-BR"/>
+          <w14:ligatures w14:val="none"/>
+        </w:rPr>
+        <w:t xml:space="preserve"> aceitas: 1606.00</w:t>
       </w:r>
     </w:p>
     <w:p>
@@ -3137,6 +4185,74 @@
           <w14:ligatures w14:val="none"/>
         </w:rPr>
       </w:pPr>
+      <w:r>
+        <w:rPr>
+          <w:rFonts w:ascii="Times New Roman" w:eastAsia="Times New Roman" w:hAnsi="Times New Roman" w:cs="Times New Roman"/>
+          <w:kern w:val="0"/>
+          <w:sz w:val="24"/>
+          <w:szCs w:val="24"/>
+          <w:lang w:eastAsia="pt-BR"/>
+          <w14:ligatures w14:val="none"/>
+        </w:rPr>
+        <w:t xml:space="preserve">A </w:t>
+      </w:r>
+      <w:r>
+        <w:rPr>
+          <w:rFonts w:ascii="Times New Roman" w:eastAsia="Times New Roman" w:hAnsi="Times New Roman" w:cs="Times New Roman"/>
+          <w:kern w:val="0"/>
+          <w:sz w:val="24"/>
+          <w:szCs w:val="24"/>
+          <w:lang w:eastAsia="pt-BR"/>
+          <w14:ligatures w14:val="none"/>
+        </w:rPr>
+        <w:t>diferença observada entre os valores da média e mediana pode ser explicada pelo</w:t>
+      </w:r>
+      <w:r>
+        <w:rPr>
+          <w:rFonts w:ascii="Times New Roman" w:eastAsia="Times New Roman" w:hAnsi="Times New Roman" w:cs="Times New Roman"/>
+          <w:kern w:val="0"/>
+          <w:sz w:val="24"/>
+          <w:szCs w:val="24"/>
+          <w:lang w:eastAsia="pt-BR"/>
+          <w14:ligatures w14:val="none"/>
+        </w:rPr>
+        <w:t>s</w:t>
+      </w:r>
+      <w:r>
+        <w:rPr>
+          <w:rFonts w:ascii="Times New Roman" w:eastAsia="Times New Roman" w:hAnsi="Times New Roman" w:cs="Times New Roman"/>
+          <w:kern w:val="0"/>
+          <w:sz w:val="24"/>
+          <w:szCs w:val="24"/>
+          <w:lang w:eastAsia="pt-BR"/>
+          <w14:ligatures w14:val="none"/>
+        </w:rPr>
+        <w:t xml:space="preserve"> </w:t>
+      </w:r>
+      <w:r>
+        <w:rPr>
+          <w:rFonts w:ascii="Times New Roman" w:eastAsia="Times New Roman" w:hAnsi="Times New Roman" w:cs="Times New Roman"/>
+          <w:i/>
+          <w:iCs/>
+          <w:kern w:val="0"/>
+          <w:sz w:val="24"/>
+          <w:szCs w:val="24"/>
+          <w:lang w:eastAsia="pt-BR"/>
+          <w14:ligatures w14:val="none"/>
+        </w:rPr>
+        <w:t>outliers</w:t>
+      </w:r>
+      <w:r>
+        <w:rPr>
+          <w:rFonts w:ascii="Times New Roman" w:eastAsia="Times New Roman" w:hAnsi="Times New Roman" w:cs="Times New Roman"/>
+          <w:kern w:val="0"/>
+          <w:sz w:val="24"/>
+          <w:szCs w:val="24"/>
+          <w:lang w:eastAsia="pt-BR"/>
+          <w14:ligatures w14:val="none"/>
+        </w:rPr>
+        <w:t xml:space="preserve"> presentes na amostra, tal como evidenciado no gráfico abaixo:</w:t>
+      </w:r>
     </w:p>
     <w:p>
       <w:pPr>
@@ -3146,27 +4262,87 @@
         <w:outlineLvl w:val="1"/>
         <w:rPr>
           <w:rFonts w:ascii="Times New Roman" w:eastAsia="Times New Roman" w:hAnsi="Times New Roman" w:cs="Times New Roman"/>
-          <w:b/>
-          <w:bCs/>
-          <w:kern w:val="0"/>
-          <w:sz w:val="24"/>
-          <w:szCs w:val="24"/>
-          <w:lang w:eastAsia="pt-BR"/>
-          <w14:ligatures w14:val="none"/>
-        </w:rPr>
-      </w:pPr>
-      <w:r>
-        <w:rPr>
-          <w:rFonts w:ascii="Times New Roman" w:eastAsia="Times New Roman" w:hAnsi="Times New Roman" w:cs="Times New Roman"/>
-          <w:b/>
-          <w:bCs/>
-          <w:kern w:val="0"/>
-          <w:sz w:val="24"/>
-          <w:szCs w:val="24"/>
-          <w:lang w:eastAsia="pt-BR"/>
-          <w14:ligatures w14:val="none"/>
-        </w:rPr>
-        <w:t>RQ 03. Sistemas populares lançam releases com frequência?</w:t>
+          <w:kern w:val="0"/>
+          <w:sz w:val="24"/>
+          <w:szCs w:val="24"/>
+          <w:lang w:eastAsia="pt-BR"/>
+          <w14:ligatures w14:val="none"/>
+        </w:rPr>
+      </w:pPr>
+    </w:p>
+    <w:p>
+      <w:pPr>
+        <w:spacing w:before="120" w:line="276" w:lineRule="auto"/>
+        <w:ind w:firstLine="0"/>
+        <w:jc w:val="center"/>
+        <w:outlineLvl w:val="1"/>
+        <w:rPr>
+          <w:rFonts w:ascii="Times New Roman" w:eastAsia="Times New Roman" w:hAnsi="Times New Roman" w:cs="Times New Roman"/>
+          <w:kern w:val="0"/>
+          <w:sz w:val="24"/>
+          <w:szCs w:val="24"/>
+          <w:lang w:eastAsia="pt-BR"/>
+          <w14:ligatures w14:val="none"/>
+        </w:rPr>
+      </w:pPr>
+      <w:r>
+        <w:rPr>
+          <w:rFonts w:ascii="Times New Roman" w:eastAsia="Times New Roman" w:hAnsi="Times New Roman" w:cs="Times New Roman"/>
+          <w:noProof/>
+          <w:kern w:val="0"/>
+          <w:sz w:val="24"/>
+          <w:szCs w:val="24"/>
+          <w:lang w:eastAsia="pt-BR"/>
+          <w14:ligatures w14:val="none"/>
+        </w:rPr>
+        <w:drawing>
+          <wp:inline distT="0" distB="0" distL="0" distR="0" wp14:anchorId="7CFB62EA" wp14:editId="28F33392">
+            <wp:extent cx="3734119" cy="2671638"/>
+            <wp:effectExtent l="0" t="0" r="0" b="0"/>
+            <wp:docPr id="1807350294" name="Imagem 2"/>
+            <wp:cNvGraphicFramePr>
+              <a:graphicFrameLocks xmlns:a="http://schemas.openxmlformats.org/drawingml/2006/main" noChangeAspect="1"/>
+            </wp:cNvGraphicFramePr>
+            <a:graphic xmlns:a="http://schemas.openxmlformats.org/drawingml/2006/main">
+              <a:graphicData uri="http://schemas.openxmlformats.org/drawingml/2006/picture">
+                <pic:pic xmlns:pic="http://schemas.openxmlformats.org/drawingml/2006/picture">
+                  <pic:nvPicPr>
+                    <pic:cNvPr id="0" name="Picture 6"/>
+                    <pic:cNvPicPr>
+                      <a:picLocks noChangeAspect="1" noChangeArrowheads="1"/>
+                    </pic:cNvPicPr>
+                  </pic:nvPicPr>
+                  <pic:blipFill>
+                    <a:blip r:embed="rId7" cstate="print">
+                      <a:extLst>
+                        <a:ext uri="{28A0092B-C50C-407E-A947-70E740481C1C}">
+                          <a14:useLocalDpi xmlns:a14="http://schemas.microsoft.com/office/drawing/2010/main" val="0"/>
+                        </a:ext>
+                      </a:extLst>
+                    </a:blip>
+                    <a:srcRect/>
+                    <a:stretch>
+                      <a:fillRect/>
+                    </a:stretch>
+                  </pic:blipFill>
+                  <pic:spPr bwMode="auto">
+                    <a:xfrm>
+                      <a:off x="0" y="0"/>
+                      <a:ext cx="3746511" cy="2680504"/>
+                    </a:xfrm>
+                    <a:prstGeom prst="rect">
+                      <a:avLst/>
+                    </a:prstGeom>
+                    <a:noFill/>
+                    <a:ln>
+                      <a:noFill/>
+                    </a:ln>
+                  </pic:spPr>
+                </pic:pic>
+              </a:graphicData>
+            </a:graphic>
+          </wp:inline>
+        </w:drawing>
       </w:r>
     </w:p>
     <w:p>
@@ -3184,17 +4360,6 @@
           <w14:ligatures w14:val="none"/>
         </w:rPr>
       </w:pPr>
-      <w:r>
-        <w:rPr>
-          <w:rFonts w:ascii="Times New Roman" w:eastAsia="Times New Roman" w:hAnsi="Times New Roman" w:cs="Times New Roman"/>
-          <w:kern w:val="0"/>
-          <w:sz w:val="24"/>
-          <w:szCs w:val="24"/>
-          <w:lang w:eastAsia="pt-BR"/>
-          <w14:ligatures w14:val="none"/>
-        </w:rPr>
-        <w:t>Média de releases: 131.73</w:t>
-      </w:r>
     </w:p>
     <w:p>
       <w:pPr>
@@ -3204,23 +4369,27 @@
         <w:outlineLvl w:val="1"/>
         <w:rPr>
           <w:rFonts w:ascii="Times New Roman" w:eastAsia="Times New Roman" w:hAnsi="Times New Roman" w:cs="Times New Roman"/>
-          <w:kern w:val="0"/>
-          <w:sz w:val="24"/>
-          <w:szCs w:val="24"/>
-          <w:lang w:eastAsia="pt-BR"/>
-          <w14:ligatures w14:val="none"/>
-        </w:rPr>
-      </w:pPr>
-      <w:r>
-        <w:rPr>
-          <w:rFonts w:ascii="Times New Roman" w:eastAsia="Times New Roman" w:hAnsi="Times New Roman" w:cs="Times New Roman"/>
-          <w:kern w:val="0"/>
-          <w:sz w:val="24"/>
-          <w:szCs w:val="24"/>
-          <w:lang w:eastAsia="pt-BR"/>
-          <w14:ligatures w14:val="none"/>
-        </w:rPr>
-        <w:t>Mediana de releases: 20.50</w:t>
+          <w:b/>
+          <w:bCs/>
+          <w:kern w:val="0"/>
+          <w:sz w:val="24"/>
+          <w:szCs w:val="24"/>
+          <w:lang w:eastAsia="pt-BR"/>
+          <w14:ligatures w14:val="none"/>
+        </w:rPr>
+      </w:pPr>
+      <w:r>
+        <w:rPr>
+          <w:rFonts w:ascii="Times New Roman" w:eastAsia="Times New Roman" w:hAnsi="Times New Roman" w:cs="Times New Roman"/>
+          <w:b/>
+          <w:bCs/>
+          <w:kern w:val="0"/>
+          <w:sz w:val="24"/>
+          <w:szCs w:val="24"/>
+          <w:lang w:eastAsia="pt-BR"/>
+          <w14:ligatures w14:val="none"/>
+        </w:rPr>
+        <w:t>RQ 03. Sistemas populares lançam releases com frequência?</w:t>
       </w:r>
     </w:p>
     <w:p>
@@ -3238,6 +4407,17 @@
           <w14:ligatures w14:val="none"/>
         </w:rPr>
       </w:pPr>
+      <w:r>
+        <w:rPr>
+          <w:rFonts w:ascii="Times New Roman" w:eastAsia="Times New Roman" w:hAnsi="Times New Roman" w:cs="Times New Roman"/>
+          <w:kern w:val="0"/>
+          <w:sz w:val="24"/>
+          <w:szCs w:val="24"/>
+          <w:lang w:eastAsia="pt-BR"/>
+          <w14:ligatures w14:val="none"/>
+        </w:rPr>
+        <w:t>Média de releases: 131.73</w:t>
+      </w:r>
     </w:p>
     <w:p>
       <w:pPr>
@@ -3247,27 +4427,23 @@
         <w:outlineLvl w:val="1"/>
         <w:rPr>
           <w:rFonts w:ascii="Times New Roman" w:eastAsia="Times New Roman" w:hAnsi="Times New Roman" w:cs="Times New Roman"/>
-          <w:b/>
-          <w:bCs/>
-          <w:kern w:val="0"/>
-          <w:sz w:val="24"/>
-          <w:szCs w:val="24"/>
-          <w:lang w:eastAsia="pt-BR"/>
-          <w14:ligatures w14:val="none"/>
-        </w:rPr>
-      </w:pPr>
-      <w:r>
-        <w:rPr>
-          <w:rFonts w:ascii="Times New Roman" w:eastAsia="Times New Roman" w:hAnsi="Times New Roman" w:cs="Times New Roman"/>
-          <w:b/>
-          <w:bCs/>
-          <w:kern w:val="0"/>
-          <w:sz w:val="24"/>
-          <w:szCs w:val="24"/>
-          <w:lang w:eastAsia="pt-BR"/>
-          <w14:ligatures w14:val="none"/>
-        </w:rPr>
-        <w:t>RQ 04. Sistemas populares são atualizados com frequência?</w:t>
+          <w:kern w:val="0"/>
+          <w:sz w:val="24"/>
+          <w:szCs w:val="24"/>
+          <w:lang w:eastAsia="pt-BR"/>
+          <w14:ligatures w14:val="none"/>
+        </w:rPr>
+      </w:pPr>
+      <w:r>
+        <w:rPr>
+          <w:rFonts w:ascii="Times New Roman" w:eastAsia="Times New Roman" w:hAnsi="Times New Roman" w:cs="Times New Roman"/>
+          <w:kern w:val="0"/>
+          <w:sz w:val="24"/>
+          <w:szCs w:val="24"/>
+          <w:lang w:eastAsia="pt-BR"/>
+          <w14:ligatures w14:val="none"/>
+        </w:rPr>
+        <w:t>Mediana de releases: 20.50</w:t>
       </w:r>
     </w:p>
     <w:p>
@@ -3285,17 +4461,6 @@
           <w14:ligatures w14:val="none"/>
         </w:rPr>
       </w:pPr>
-      <w:r>
-        <w:rPr>
-          <w:rFonts w:ascii="Times New Roman" w:eastAsia="Times New Roman" w:hAnsi="Times New Roman" w:cs="Times New Roman"/>
-          <w:kern w:val="0"/>
-          <w:sz w:val="24"/>
-          <w:szCs w:val="24"/>
-          <w:lang w:eastAsia="pt-BR"/>
-          <w14:ligatures w14:val="none"/>
-        </w:rPr>
-        <w:t>Média de dias desde última atualização: 0.03</w:t>
-      </w:r>
     </w:p>
     <w:p>
       <w:pPr>
@@ -3305,23 +4470,27 @@
         <w:outlineLvl w:val="1"/>
         <w:rPr>
           <w:rFonts w:ascii="Times New Roman" w:eastAsia="Times New Roman" w:hAnsi="Times New Roman" w:cs="Times New Roman"/>
-          <w:kern w:val="0"/>
-          <w:sz w:val="24"/>
-          <w:szCs w:val="24"/>
-          <w:lang w:eastAsia="pt-BR"/>
-          <w14:ligatures w14:val="none"/>
-        </w:rPr>
-      </w:pPr>
-      <w:r>
-        <w:rPr>
-          <w:rFonts w:ascii="Times New Roman" w:eastAsia="Times New Roman" w:hAnsi="Times New Roman" w:cs="Times New Roman"/>
-          <w:kern w:val="0"/>
-          <w:sz w:val="24"/>
-          <w:szCs w:val="24"/>
-          <w:lang w:eastAsia="pt-BR"/>
-          <w14:ligatures w14:val="none"/>
-        </w:rPr>
-        <w:t>Mediana de dias desde última atualização: 0.01</w:t>
+          <w:b/>
+          <w:bCs/>
+          <w:kern w:val="0"/>
+          <w:sz w:val="24"/>
+          <w:szCs w:val="24"/>
+          <w:lang w:eastAsia="pt-BR"/>
+          <w14:ligatures w14:val="none"/>
+        </w:rPr>
+      </w:pPr>
+      <w:r>
+        <w:rPr>
+          <w:rFonts w:ascii="Times New Roman" w:eastAsia="Times New Roman" w:hAnsi="Times New Roman" w:cs="Times New Roman"/>
+          <w:b/>
+          <w:bCs/>
+          <w:kern w:val="0"/>
+          <w:sz w:val="24"/>
+          <w:szCs w:val="24"/>
+          <w:lang w:eastAsia="pt-BR"/>
+          <w14:ligatures w14:val="none"/>
+        </w:rPr>
+        <w:t>RQ 04. Sistemas populares são atualizados com frequência?</w:t>
       </w:r>
     </w:p>
     <w:p>
@@ -3339,6 +4508,17 @@
           <w14:ligatures w14:val="none"/>
         </w:rPr>
       </w:pPr>
+      <w:r>
+        <w:rPr>
+          <w:rFonts w:ascii="Times New Roman" w:eastAsia="Times New Roman" w:hAnsi="Times New Roman" w:cs="Times New Roman"/>
+          <w:kern w:val="0"/>
+          <w:sz w:val="24"/>
+          <w:szCs w:val="24"/>
+          <w:lang w:eastAsia="pt-BR"/>
+          <w14:ligatures w14:val="none"/>
+        </w:rPr>
+        <w:t>Média de dias desde última atualização: 0.03</w:t>
+      </w:r>
     </w:p>
     <w:p>
       <w:pPr>
@@ -3348,27 +4528,23 @@
         <w:outlineLvl w:val="1"/>
         <w:rPr>
           <w:rFonts w:ascii="Times New Roman" w:eastAsia="Times New Roman" w:hAnsi="Times New Roman" w:cs="Times New Roman"/>
-          <w:b/>
-          <w:bCs/>
-          <w:kern w:val="0"/>
-          <w:sz w:val="24"/>
-          <w:szCs w:val="24"/>
-          <w:lang w:eastAsia="pt-BR"/>
-          <w14:ligatures w14:val="none"/>
-        </w:rPr>
-      </w:pPr>
-      <w:r>
-        <w:rPr>
-          <w:rFonts w:ascii="Times New Roman" w:eastAsia="Times New Roman" w:hAnsi="Times New Roman" w:cs="Times New Roman"/>
-          <w:b/>
-          <w:bCs/>
-          <w:kern w:val="0"/>
-          <w:sz w:val="24"/>
-          <w:szCs w:val="24"/>
-          <w:lang w:eastAsia="pt-BR"/>
-          <w14:ligatures w14:val="none"/>
-        </w:rPr>
-        <w:t>RQ 05. Sistemas populares são escritos nas linguagens mais populares?</w:t>
+          <w:kern w:val="0"/>
+          <w:sz w:val="24"/>
+          <w:szCs w:val="24"/>
+          <w:lang w:eastAsia="pt-BR"/>
+          <w14:ligatures w14:val="none"/>
+        </w:rPr>
+      </w:pPr>
+      <w:r>
+        <w:rPr>
+          <w:rFonts w:ascii="Times New Roman" w:eastAsia="Times New Roman" w:hAnsi="Times New Roman" w:cs="Times New Roman"/>
+          <w:kern w:val="0"/>
+          <w:sz w:val="24"/>
+          <w:szCs w:val="24"/>
+          <w:lang w:eastAsia="pt-BR"/>
+          <w14:ligatures w14:val="none"/>
+        </w:rPr>
+        <w:t>Mediana de dias desde última atualização: 0.01</w:t>
       </w:r>
     </w:p>
     <w:p>
@@ -3386,6 +4562,54 @@
           <w14:ligatures w14:val="none"/>
         </w:rPr>
       </w:pPr>
+    </w:p>
+    <w:p>
+      <w:pPr>
+        <w:spacing w:before="120" w:line="276" w:lineRule="auto"/>
+        <w:ind w:firstLine="0"/>
+        <w:jc w:val="left"/>
+        <w:outlineLvl w:val="1"/>
+        <w:rPr>
+          <w:rFonts w:ascii="Times New Roman" w:eastAsia="Times New Roman" w:hAnsi="Times New Roman" w:cs="Times New Roman"/>
+          <w:b/>
+          <w:bCs/>
+          <w:kern w:val="0"/>
+          <w:sz w:val="24"/>
+          <w:szCs w:val="24"/>
+          <w:lang w:eastAsia="pt-BR"/>
+          <w14:ligatures w14:val="none"/>
+        </w:rPr>
+      </w:pPr>
+      <w:r>
+        <w:rPr>
+          <w:rFonts w:ascii="Times New Roman" w:eastAsia="Times New Roman" w:hAnsi="Times New Roman" w:cs="Times New Roman"/>
+          <w:b/>
+          <w:bCs/>
+          <w:kern w:val="0"/>
+          <w:sz w:val="24"/>
+          <w:szCs w:val="24"/>
+          <w:lang w:eastAsia="pt-BR"/>
+          <w14:ligatures w14:val="none"/>
+        </w:rPr>
+        <w:lastRenderedPageBreak/>
+        <w:t>RQ 05. Sistemas populares são escritos nas linguagens mais populares?</w:t>
+      </w:r>
+    </w:p>
+    <w:p>
+      <w:pPr>
+        <w:spacing w:before="120" w:line="276" w:lineRule="auto"/>
+        <w:ind w:firstLine="0"/>
+        <w:jc w:val="left"/>
+        <w:outlineLvl w:val="1"/>
+        <w:rPr>
+          <w:rFonts w:ascii="Times New Roman" w:eastAsia="Times New Roman" w:hAnsi="Times New Roman" w:cs="Times New Roman"/>
+          <w:kern w:val="0"/>
+          <w:sz w:val="24"/>
+          <w:szCs w:val="24"/>
+          <w:lang w:eastAsia="pt-BR"/>
+          <w14:ligatures w14:val="none"/>
+        </w:rPr>
+      </w:pPr>
       <w:r>
         <w:rPr>
           <w:rFonts w:ascii="Times New Roman" w:eastAsia="Times New Roman" w:hAnsi="Times New Roman" w:cs="Times New Roman"/>
@@ -3406,7 +4630,31 @@
           <w:lang w:eastAsia="pt-BR"/>
           <w14:ligatures w14:val="none"/>
         </w:rPr>
-        <w:t xml:space="preserve"> (após limpados os “none”)</w:t>
+        <w:t xml:space="preserve"> (após limpados os “</w:t>
+      </w:r>
+      <w:proofErr w:type="spellStart"/>
+      <w:r>
+        <w:rPr>
+          <w:rFonts w:ascii="Times New Roman" w:eastAsia="Times New Roman" w:hAnsi="Times New Roman" w:cs="Times New Roman"/>
+          <w:kern w:val="0"/>
+          <w:sz w:val="24"/>
+          <w:szCs w:val="24"/>
+          <w:lang w:eastAsia="pt-BR"/>
+          <w14:ligatures w14:val="none"/>
+        </w:rPr>
+        <w:t>none</w:t>
+      </w:r>
+      <w:proofErr w:type="spellEnd"/>
+      <w:r>
+        <w:rPr>
+          <w:rFonts w:ascii="Times New Roman" w:eastAsia="Times New Roman" w:hAnsi="Times New Roman" w:cs="Times New Roman"/>
+          <w:kern w:val="0"/>
+          <w:sz w:val="24"/>
+          <w:szCs w:val="24"/>
+          <w:lang w:eastAsia="pt-BR"/>
+          <w14:ligatures w14:val="none"/>
+        </w:rPr>
+        <w:t>”)</w:t>
       </w:r>
       <w:r>
         <w:rPr>
@@ -3991,6 +5239,7 @@
                 <w14:ligatures w14:val="none"/>
               </w:rPr>
             </w:pPr>
+            <w:proofErr w:type="spellStart"/>
             <w:r>
               <w:rPr>
                 <w:rFonts w:ascii="Times New Roman" w:eastAsia="Times New Roman" w:hAnsi="Times New Roman" w:cs="Times New Roman"/>
@@ -4000,7 +5249,19 @@
                 <w:lang w:eastAsia="pt-BR"/>
                 <w14:ligatures w14:val="none"/>
               </w:rPr>
-              <w:t xml:space="preserve">Jupyter Notebook </w:t>
+              <w:t>Jupyter</w:t>
+            </w:r>
+            <w:proofErr w:type="spellEnd"/>
+            <w:r>
+              <w:rPr>
+                <w:rFonts w:ascii="Times New Roman" w:eastAsia="Times New Roman" w:hAnsi="Times New Roman" w:cs="Times New Roman"/>
+                <w:kern w:val="0"/>
+                <w:sz w:val="24"/>
+                <w:szCs w:val="24"/>
+                <w:lang w:eastAsia="pt-BR"/>
+                <w14:ligatures w14:val="none"/>
+              </w:rPr>
+              <w:t xml:space="preserve"> Notebook </w:t>
             </w:r>
           </w:p>
         </w:tc>
@@ -4087,7 +5348,7 @@
                     <pic:cNvPicPr/>
                   </pic:nvPicPr>
                   <pic:blipFill>
-                    <a:blip r:embed="rId7" cstate="print">
+                    <a:blip r:embed="rId8" cstate="print">
                       <a:extLst>
                         <a:ext uri="{28A0092B-C50C-407E-A947-70E740481C1C}">
                           <a14:useLocalDpi xmlns:a14="http://schemas.microsoft.com/office/drawing/2010/main" val="0"/>
@@ -4144,19 +5405,6 @@
           <w14:ligatures w14:val="none"/>
         </w:rPr>
       </w:pPr>
-      <w:r>
-        <w:rPr>
-          <w:rFonts w:ascii="Times New Roman" w:eastAsia="Times New Roman" w:hAnsi="Times New Roman" w:cs="Times New Roman"/>
-          <w:b/>
-          <w:bCs/>
-          <w:kern w:val="0"/>
-          <w:sz w:val="24"/>
-          <w:szCs w:val="24"/>
-          <w:lang w:eastAsia="pt-BR"/>
-          <w14:ligatures w14:val="none"/>
-        </w:rPr>
-        <w:br w:type="page"/>
-      </w:r>
     </w:p>
     <w:p>
       <w:pPr>
@@ -4186,8 +5434,35 @@
           <w:lang w:eastAsia="pt-BR"/>
           <w14:ligatures w14:val="none"/>
         </w:rPr>
-        <w:lastRenderedPageBreak/>
-        <w:t>RQ 06. Sistemas populares possuem um alto percentual de issues fechadas?</w:t>
+        <w:t xml:space="preserve">RQ 06. Sistemas populares possuem um alto percentual de </w:t>
+      </w:r>
+      <w:proofErr w:type="spellStart"/>
+      <w:r>
+        <w:rPr>
+          <w:rFonts w:ascii="Times New Roman" w:eastAsia="Times New Roman" w:hAnsi="Times New Roman" w:cs="Times New Roman"/>
+          <w:b/>
+          <w:bCs/>
+          <w:kern w:val="0"/>
+          <w:sz w:val="24"/>
+          <w:szCs w:val="24"/>
+          <w:lang w:eastAsia="pt-BR"/>
+          <w14:ligatures w14:val="none"/>
+        </w:rPr>
+        <w:t>issues</w:t>
+      </w:r>
+      <w:proofErr w:type="spellEnd"/>
+      <w:r>
+        <w:rPr>
+          <w:rFonts w:ascii="Times New Roman" w:eastAsia="Times New Roman" w:hAnsi="Times New Roman" w:cs="Times New Roman"/>
+          <w:b/>
+          <w:bCs/>
+          <w:kern w:val="0"/>
+          <w:sz w:val="24"/>
+          <w:szCs w:val="24"/>
+          <w:lang w:eastAsia="pt-BR"/>
+          <w14:ligatures w14:val="none"/>
+        </w:rPr>
+        <w:t xml:space="preserve"> fechadas?</w:t>
       </w:r>
     </w:p>
     <w:p>
@@ -4214,7 +5489,31 @@
           <w:lang w:eastAsia="pt-BR"/>
           <w14:ligatures w14:val="none"/>
         </w:rPr>
-        <w:t>Média do percentual de issues fechadas: 76.03%</w:t>
+        <w:t xml:space="preserve">Média do percentual de </w:t>
+      </w:r>
+      <w:proofErr w:type="spellStart"/>
+      <w:r>
+        <w:rPr>
+          <w:rFonts w:ascii="Times New Roman" w:eastAsia="Times New Roman" w:hAnsi="Times New Roman" w:cs="Times New Roman"/>
+          <w:kern w:val="0"/>
+          <w:sz w:val="24"/>
+          <w:szCs w:val="24"/>
+          <w:lang w:eastAsia="pt-BR"/>
+          <w14:ligatures w14:val="none"/>
+        </w:rPr>
+        <w:t>issues</w:t>
+      </w:r>
+      <w:proofErr w:type="spellEnd"/>
+      <w:r>
+        <w:rPr>
+          <w:rFonts w:ascii="Times New Roman" w:eastAsia="Times New Roman" w:hAnsi="Times New Roman" w:cs="Times New Roman"/>
+          <w:kern w:val="0"/>
+          <w:sz w:val="24"/>
+          <w:szCs w:val="24"/>
+          <w:lang w:eastAsia="pt-BR"/>
+          <w14:ligatures w14:val="none"/>
+        </w:rPr>
+        <w:t xml:space="preserve"> fechadas: 76.03%</w:t>
       </w:r>
     </w:p>
     <w:p>
@@ -4241,7 +5540,31 @@
           <w:lang w:eastAsia="pt-BR"/>
           <w14:ligatures w14:val="none"/>
         </w:rPr>
-        <w:t>Mediana do percentual de issues fechadas: 87.61%</w:t>
+        <w:t xml:space="preserve">Mediana do percentual de </w:t>
+      </w:r>
+      <w:proofErr w:type="spellStart"/>
+      <w:r>
+        <w:rPr>
+          <w:rFonts w:ascii="Times New Roman" w:eastAsia="Times New Roman" w:hAnsi="Times New Roman" w:cs="Times New Roman"/>
+          <w:kern w:val="0"/>
+          <w:sz w:val="24"/>
+          <w:szCs w:val="24"/>
+          <w:lang w:eastAsia="pt-BR"/>
+          <w14:ligatures w14:val="none"/>
+        </w:rPr>
+        <w:t>issues</w:t>
+      </w:r>
+      <w:proofErr w:type="spellEnd"/>
+      <w:r>
+        <w:rPr>
+          <w:rFonts w:ascii="Times New Roman" w:eastAsia="Times New Roman" w:hAnsi="Times New Roman" w:cs="Times New Roman"/>
+          <w:kern w:val="0"/>
+          <w:sz w:val="24"/>
+          <w:szCs w:val="24"/>
+          <w:lang w:eastAsia="pt-BR"/>
+          <w14:ligatures w14:val="none"/>
+        </w:rPr>
+        <w:t xml:space="preserve"> fechadas: 87.61%</w:t>
       </w:r>
     </w:p>
     <w:p>
@@ -4510,6 +5833,7 @@
                 <w14:ligatures w14:val="none"/>
               </w:rPr>
             </w:pPr>
+            <w:proofErr w:type="spellStart"/>
             <w:r>
               <w:rPr>
                 <w:rFonts w:ascii="Times New Roman" w:eastAsia="Times New Roman" w:hAnsi="Times New Roman" w:cs="Times New Roman"/>
@@ -4523,6 +5847,7 @@
               </w:rPr>
               <w:t>days_since_update</w:t>
             </w:r>
+            <w:proofErr w:type="spellEnd"/>
           </w:p>
         </w:tc>
       </w:tr>
@@ -5218,6 +6543,7 @@
                 <w14:ligatures w14:val="none"/>
               </w:rPr>
             </w:pPr>
+            <w:proofErr w:type="spellStart"/>
             <w:r>
               <w:rPr>
                 <w:rFonts w:ascii="Times New Roman" w:eastAsia="Times New Roman" w:hAnsi="Times New Roman" w:cs="Times New Roman"/>
@@ -5229,7 +6555,21 @@
                 <w:lang w:val="en-US" w:eastAsia="pt-BR"/>
                 <w14:ligatures w14:val="none"/>
               </w:rPr>
-              <w:t xml:space="preserve">Jupyter Notebook       </w:t>
+              <w:t>Jupyter</w:t>
+            </w:r>
+            <w:proofErr w:type="spellEnd"/>
+            <w:r>
+              <w:rPr>
+                <w:rFonts w:ascii="Times New Roman" w:eastAsia="Times New Roman" w:hAnsi="Times New Roman" w:cs="Times New Roman"/>
+                <w:b/>
+                <w:bCs/>
+                <w:kern w:val="0"/>
+                <w:sz w:val="24"/>
+                <w:szCs w:val="24"/>
+                <w:lang w:val="en-US" w:eastAsia="pt-BR"/>
+                <w14:ligatures w14:val="none"/>
+              </w:rPr>
+              <w:t xml:space="preserve"> Notebook       </w:t>
             </w:r>
           </w:p>
         </w:tc>
@@ -5754,6 +7094,7 @@
                 <w14:ligatures w14:val="none"/>
               </w:rPr>
             </w:pPr>
+            <w:proofErr w:type="spellStart"/>
             <w:r>
               <w:rPr>
                 <w:rFonts w:ascii="Times New Roman" w:eastAsia="Times New Roman" w:hAnsi="Times New Roman" w:cs="Times New Roman"/>
@@ -5765,7 +7106,21 @@
                 <w:lang w:eastAsia="pt-BR"/>
                 <w14:ligatures w14:val="none"/>
               </w:rPr>
-              <w:t xml:space="preserve">TypeScript            </w:t>
+              <w:t>TypeScript</w:t>
+            </w:r>
+            <w:proofErr w:type="spellEnd"/>
+            <w:r>
+              <w:rPr>
+                <w:rFonts w:ascii="Times New Roman" w:eastAsia="Times New Roman" w:hAnsi="Times New Roman" w:cs="Times New Roman"/>
+                <w:b/>
+                <w:bCs/>
+                <w:kern w:val="0"/>
+                <w:sz w:val="24"/>
+                <w:szCs w:val="24"/>
+                <w:lang w:eastAsia="pt-BR"/>
+                <w14:ligatures w14:val="none"/>
+              </w:rPr>
+              <w:t xml:space="preserve">            </w:t>
             </w:r>
           </w:p>
         </w:tc>
@@ -5876,42 +7231,26 @@
         <w:rPr>
           <w:rFonts w:ascii="Times New Roman" w:eastAsia="Times New Roman" w:hAnsi="Times New Roman" w:cs="Times New Roman"/>
           <w:kern w:val="0"/>
+          <w:sz w:val="24"/>
+          <w:szCs w:val="24"/>
+          <w:lang w:eastAsia="pt-BR"/>
+          <w14:ligatures w14:val="none"/>
+        </w:rPr>
+      </w:pPr>
+      <w:r>
+        <w:rPr>
+          <w:rFonts w:ascii="Times New Roman" w:eastAsia="Times New Roman" w:hAnsi="Times New Roman" w:cs="Times New Roman"/>
+          <w:kern w:val="0"/>
           <w:sz w:val="18"/>
           <w:szCs w:val="18"/>
           <w:lang w:eastAsia="pt-BR"/>
           <w14:ligatures w14:val="none"/>
         </w:rPr>
-      </w:pPr>
-      <w:r>
-        <w:rPr>
-          <w:rFonts w:ascii="Times New Roman" w:eastAsia="Times New Roman" w:hAnsi="Times New Roman" w:cs="Times New Roman"/>
-          <w:kern w:val="0"/>
-          <w:sz w:val="18"/>
-          <w:szCs w:val="18"/>
-          <w:lang w:eastAsia="pt-BR"/>
-          <w14:ligatures w14:val="none"/>
-        </w:rPr>
         <w:t>Dados salvos em 'github_analysis.csv'</w:t>
       </w:r>
     </w:p>
-    <w:p>
-      <w:pPr>
-        <w:spacing w:before="120" w:line="276" w:lineRule="auto"/>
-        <w:ind w:firstLine="0"/>
-        <w:jc w:val="left"/>
-        <w:outlineLvl w:val="1"/>
-        <w:rPr>
-          <w:rFonts w:ascii="Times New Roman" w:eastAsia="Times New Roman" w:hAnsi="Times New Roman" w:cs="Times New Roman"/>
-          <w:kern w:val="0"/>
-          <w:sz w:val="24"/>
-          <w:szCs w:val="24"/>
-          <w:lang w:eastAsia="pt-BR"/>
-          <w14:ligatures w14:val="none"/>
-        </w:rPr>
-      </w:pPr>
-    </w:p>
     <w:sectPr>
-      <w:headerReference w:type="default" r:id="rId8"/>
+      <w:headerReference w:type="default" r:id="rId9"/>
       <w:pgSz w:w="11906" w:h="16838" w:code="9"/>
       <w:pgMar w:top="1417" w:right="1134" w:bottom="1417" w:left="1701" w:header="709" w:footer="709" w:gutter="0"/>
       <w:cols w:space="708"/>

</xml_diff>